<commit_message>
Fix a Typo (the to then)
</commit_message>
<xml_diff>
--- a/SourceDocs/ArticlesIXthroughXIWellFormatted.docx
+++ b/SourceDocs/ArticlesIXthroughXIWellFormatted.docx
@@ -14,16 +14,7 @@
         <w:t>easiest</w:t>
       </w:r>
       <w:r>
-        <w:t xml:space="preserve"> single</w:t>
-      </w:r>
-      <w:r>
-        <w:t xml:space="preserve"> document you need to refer to for the current CC&amp;Rs for Longview Farm HOA.  Most of the regulations for homeowners are in Article IX through Article XI.  </w:t>
-      </w:r>
-      <w:r>
-        <w:t>This only contains</w:t>
-      </w:r>
-      <w:r>
-        <w:t xml:space="preserve"> those Articles.  This document was created by taking the 2</w:t>
+        <w:t xml:space="preserve"> single document you need to refer to for the current CC&amp;Rs for Longview Farm HOA.  Most of the regulations for homeowners are in Article IX through Article XI.  This only contains those Articles.  This document was created by taking the 2</w:t>
       </w:r>
       <w:r>
         <w:rPr>
@@ -32,7 +23,13 @@
         <w:t>nd</w:t>
       </w:r>
       <w:r>
-        <w:t xml:space="preserve"> Amendment as the baseline, the modifying it to reflect the changes made in each subsequent Amendment (3</w:t>
+        <w:t xml:space="preserve"> Amendment as the baseline, the</w:t>
+      </w:r>
+      <w:r>
+        <w:t>n</w:t>
+      </w:r>
+      <w:r>
+        <w:t xml:space="preserve"> modifying it to reflect the changes made in each subsequent Amendment (3</w:t>
       </w:r>
       <w:r>
         <w:rPr>
@@ -50,10 +47,7 @@
         <w:t>th</w:t>
       </w:r>
       <w:r>
-        <w:t>)</w:t>
-      </w:r>
-      <w:r>
-        <w:t>, keeping only Article IX though XI.</w:t>
+        <w:t>), keeping only Article IX though XI.</w:t>
       </w:r>
     </w:p>
     <w:p/>
@@ -421,23 +415,7 @@
           <w:rFonts w:ascii="Corbel" w:eastAsia="Times New Roman" w:hAnsi="Corbel" w:cstheme="minorHAnsi"/>
           <w:color w:val="000000"/>
         </w:rPr>
-        <w:t xml:space="preserve">The Architectural and Environmental Control Committee (the "Committee") shall exercise its discretion to see that all improvements, construction, </w:t>
-      </w:r>
-      <w:proofErr w:type="gramStart"/>
-      <w:r>
-        <w:rPr>
-          <w:rFonts w:ascii="Corbel" w:eastAsia="Times New Roman" w:hAnsi="Corbel" w:cstheme="minorHAnsi"/>
-          <w:color w:val="000000"/>
-        </w:rPr>
-        <w:t>landscaping</w:t>
-      </w:r>
-      <w:proofErr w:type="gramEnd"/>
-      <w:r>
-        <w:rPr>
-          <w:rFonts w:ascii="Corbel" w:eastAsia="Times New Roman" w:hAnsi="Corbel" w:cstheme="minorHAnsi"/>
-          <w:color w:val="000000"/>
-        </w:rPr>
-        <w:t xml:space="preserve"> and alterations on Parcels within the Properties conform to and harmonize with existing surroundings and structures.  The Committee shall encourage the use of designs that are in harmony with their historic setting.  The Committee is authorized to prepare a pattern book of suggested design elements which will further the sense of place which resulted from Mr. R.A. Long's search for a special type of property having rolling hills and streams, lakes and trees, and structures that were honest to this rural setting.  To the greatest extent feasible, the Committee shall utilize any such pattern book in undertaking the duties specified by this Article.</w:t>
+        <w:t>The Architectural and Environmental Control Committee (the "Committee") shall exercise its discretion to see that all improvements, construction, landscaping and alterations on Parcels within the Properties conform to and harmonize with existing surroundings and structures.  The Committee shall encourage the use of designs that are in harmony with their historic setting.  The Committee is authorized to prepare a pattern book of suggested design elements which will further the sense of place which resulted from Mr. R.A. Long's search for a special type of property having rolling hills and streams, lakes and trees, and structures that were honest to this rural setting.  To the greatest extent feasible, the Committee shall utilize any such pattern book in undertaking the duties specified by this Article.</w:t>
       </w:r>
     </w:p>
     <w:p>
@@ -476,55 +454,7 @@
           <w:rFonts w:ascii="Corbel" w:eastAsia="Times New Roman" w:hAnsi="Corbel" w:cstheme="minorHAnsi"/>
           <w:color w:val="000000"/>
         </w:rPr>
-        <w:t xml:space="preserve">Residential Units, fences, decks and other structures, excepting their roofs and windows, shall utilize finishes and materials of brick, stucco, cedar, redwood, cypress, stone and combinations thereof or other materials with the prior approval of the Architectural and Environmental Control Committee. Windows shall be constructed of wood (including metal clad and wood laminate) and glass and other window materials may be used with the prior approval of the Architectural and Environmental Control Committee. Exterior doors shall be constructed of wood or colored metal, and glass. Main roofs shall have a pitch of not less than five (5) inches per foot, and shall be covered with wood shingles, wood shakes, slate, tile, concrete tiles, or a composition roof of 40 year duration or similar quality. Other materials may be approved by the Architectural and Environmental Control Committee. All wood exteriors, excepting roofs and shake sidewalls, shall be covered with not less than two (2) coats of </w:t>
-      </w:r>
-      <w:proofErr w:type="gramStart"/>
-      <w:r>
-        <w:rPr>
-          <w:rFonts w:ascii="Corbel" w:eastAsia="Times New Roman" w:hAnsi="Corbel" w:cstheme="minorHAnsi"/>
-          <w:color w:val="000000"/>
-        </w:rPr>
-        <w:t>high quality</w:t>
-      </w:r>
-      <w:proofErr w:type="gramEnd"/>
-      <w:r>
-        <w:rPr>
-          <w:rFonts w:ascii="Corbel" w:eastAsia="Times New Roman" w:hAnsi="Corbel" w:cstheme="minorHAnsi"/>
-          <w:color w:val="000000"/>
-        </w:rPr>
-        <w:t xml:space="preserve"> paint or stain. Except as otherwise allowed at the discretion of the Architectural and Environmental Control Committee, no building shall be permitted to stand with its exterior in an unfinished condition for longer than eight (8) months after commencement of construction, except shake sidewalls. All home lot improvements must be completed within twelve (12) months after commencement of construction. All exterior basement foundation walls which are exposed </w:t>
-      </w:r>
-      <w:proofErr w:type="gramStart"/>
-      <w:r>
-        <w:rPr>
-          <w:rFonts w:ascii="Corbel" w:eastAsia="Times New Roman" w:hAnsi="Corbel" w:cstheme="minorHAnsi"/>
-          <w:color w:val="000000"/>
-        </w:rPr>
-        <w:t>in excess of</w:t>
-      </w:r>
-      <w:proofErr w:type="gramEnd"/>
-      <w:r>
-        <w:rPr>
-          <w:rFonts w:ascii="Corbel" w:eastAsia="Times New Roman" w:hAnsi="Corbel" w:cstheme="minorHAnsi"/>
-          <w:color w:val="000000"/>
-        </w:rPr>
-        <w:t xml:space="preserve"> twelve (12) inches above final grade shall be painted with same color as the house or covered with siding compatible with the structure. The Architectural and Environmental Control Committee shall encourage owners to utilize items </w:t>
-      </w:r>
-      <w:proofErr w:type="gramStart"/>
-      <w:r>
-        <w:rPr>
-          <w:rFonts w:ascii="Corbel" w:eastAsia="Times New Roman" w:hAnsi="Corbel" w:cstheme="minorHAnsi"/>
-          <w:color w:val="000000"/>
-        </w:rPr>
-        <w:t>similar to</w:t>
-      </w:r>
-      <w:proofErr w:type="gramEnd"/>
-      <w:r>
-        <w:rPr>
-          <w:rFonts w:ascii="Corbel" w:eastAsia="Times New Roman" w:hAnsi="Corbel" w:cstheme="minorHAnsi"/>
-          <w:color w:val="000000"/>
-        </w:rPr>
-        <w:t xml:space="preserve"> those found in Villas I.</w:t>
+        <w:t>Residential Units, fences, decks and other structures, excepting their roofs and windows, shall utilize finishes and materials of brick, stucco, cedar, redwood, cypress, stone and combinations thereof or other materials with the prior approval of the Architectural and Environmental Control Committee. Windows shall be constructed of wood (including metal clad and wood laminate) and glass and other window materials may be used with the prior approval of the Architectural and Environmental Control Committee. Exterior doors shall be constructed of wood or colored metal, and glass. Main roofs shall have a pitch of not less than five (5) inches per foot, and shall be covered with wood shingles, wood shakes, slate, tile, concrete tiles, or a composition roof of 40 year duration or similar quality. Other materials may be approved by the Architectural and Environmental Control Committee. All wood exteriors, excepting roofs and shake sidewalls, shall be covered with not less than two (2) coats of high quality paint or stain. Except as otherwise allowed at the discretion of the Architectural and Environmental Control Committee, no building shall be permitted to stand with its exterior in an unfinished condition for longer than eight (8) months after commencement of construction, except shake sidewalls. All home lot improvements must be completed within twelve (12) months after commencement of construction. All exterior basement foundation walls which are exposed in excess of twelve (12) inches above final grade shall be painted with same color as the house or covered with siding compatible with the structure. The Architectural and Environmental Control Committee shall encourage owners to utilize items similar to those found in Villas I.</w:t>
       </w:r>
     </w:p>
     <w:p>
@@ -563,23 +493,7 @@
           <w:rFonts w:ascii="Corbel" w:eastAsia="Times New Roman" w:hAnsi="Corbel" w:cstheme="minorHAnsi"/>
           <w:color w:val="000000"/>
         </w:rPr>
-        <w:t xml:space="preserve">All Residential Units shall minimize removal or disturbance of any trees on the Parcel or Lot.  No trees may be </w:t>
-      </w:r>
-      <w:proofErr w:type="gramStart"/>
-      <w:r>
-        <w:rPr>
-          <w:rFonts w:ascii="Corbel" w:eastAsia="Times New Roman" w:hAnsi="Corbel" w:cstheme="minorHAnsi"/>
-          <w:color w:val="000000"/>
-        </w:rPr>
-        <w:t>cut-down</w:t>
-      </w:r>
-      <w:proofErr w:type="gramEnd"/>
-      <w:r>
-        <w:rPr>
-          <w:rFonts w:ascii="Corbel" w:eastAsia="Times New Roman" w:hAnsi="Corbel" w:cstheme="minorHAnsi"/>
-          <w:color w:val="000000"/>
-        </w:rPr>
-        <w:t xml:space="preserve"> and/or removed from any Lot, Parcel or tract of land (except dead trees) without the prior written approval of the Committee.</w:t>
+        <w:t>All Residential Units shall minimize removal or disturbance of any trees on the Parcel or Lot.  No trees may be cut-down and/or removed from any Lot, Parcel or tract of land (except dead trees) without the prior written approval of the Committee.</w:t>
       </w:r>
     </w:p>
     <w:p>
@@ -698,30 +612,7 @@
           <w:color w:val="000000"/>
         </w:rPr>
         <w:tab/>
-        <w:t xml:space="preserve">No barn, stable, storage </w:t>
-      </w:r>
-      <w:proofErr w:type="gramStart"/>
-      <w:r>
-        <w:rPr>
-          <w:rFonts w:ascii="Corbel" w:eastAsia="Times New Roman" w:hAnsi="Corbel" w:cstheme="minorHAnsi"/>
-          <w:color w:val="000000"/>
-        </w:rPr>
-        <w:t>shed</w:t>
-      </w:r>
-      <w:proofErr w:type="gramEnd"/>
-      <w:r>
-        <w:rPr>
-          <w:rFonts w:ascii="Corbel" w:eastAsia="Times New Roman" w:hAnsi="Corbel" w:cstheme="minorHAnsi"/>
-          <w:color w:val="000000"/>
-        </w:rPr>
-        <w:t xml:space="preserve"> or similar outbuilding shall be constructed.</w:t>
-      </w:r>
-      <w:r>
-        <w:rPr>
-          <w:rFonts w:ascii="Corbel" w:eastAsia="Times New Roman" w:hAnsi="Corbel" w:cstheme="minorHAnsi"/>
-          <w:color w:val="000000"/>
-        </w:rPr>
-        <w:t xml:space="preserve"> </w:t>
+        <w:t xml:space="preserve">No barn, stable, storage shed or similar outbuilding shall be constructed. </w:t>
       </w:r>
     </w:p>
     <w:p>
@@ -800,14 +691,7 @@
           <w:color w:val="000000"/>
         </w:rPr>
         <w:tab/>
-        <w:t>No Residential Unit shall be approved by the Architectural and Environmental Control Committee containing less than the number of square feet of finished living floor space as determined at the date of completion and specifically excluding garages and non-accessible attics, whether finished or not, specified in this subparagraph:</w:t>
-      </w:r>
-      <w:r>
-        <w:rPr>
-          <w:rFonts w:ascii="Corbel" w:eastAsia="Times New Roman" w:hAnsi="Corbel" w:cstheme="minorHAnsi"/>
-          <w:color w:val="000000"/>
-        </w:rPr>
-        <w:t xml:space="preserve"> </w:t>
+        <w:t xml:space="preserve">No Residential Unit shall be approved by the Architectural and Environmental Control Committee containing less than the number of square feet of finished living floor space as determined at the date of completion and specifically excluding garages and non-accessible attics, whether finished or not, specified in this subparagraph: </w:t>
       </w:r>
     </w:p>
     <w:p>
@@ -1275,23 +1159,7 @@
           <w:rFonts w:ascii="Corbel" w:eastAsia="Times New Roman" w:hAnsi="Corbel" w:cstheme="minorHAnsi"/>
           <w:color w:val="000000"/>
         </w:rPr>
-        <w:t xml:space="preserve">Ranch homes shall be true ranches (to-wit, homes which are predominately, including garages, on one floor) and shall not be raised ranches with basement garages and shall not be split ranches with basement garages.  "Raised Ranches" are defined as a </w:t>
-      </w:r>
-      <w:proofErr w:type="gramStart"/>
-      <w:r>
-        <w:rPr>
-          <w:rFonts w:ascii="Corbel" w:eastAsia="Times New Roman" w:hAnsi="Corbel" w:cstheme="minorHAnsi"/>
-          <w:color w:val="000000"/>
-        </w:rPr>
-        <w:t>one story</w:t>
-      </w:r>
-      <w:proofErr w:type="gramEnd"/>
-      <w:r>
-        <w:rPr>
-          <w:rFonts w:ascii="Corbel" w:eastAsia="Times New Roman" w:hAnsi="Corbel" w:cstheme="minorHAnsi"/>
-          <w:color w:val="000000"/>
-        </w:rPr>
-        <w:t xml:space="preserve"> dwelling with a basement and garage(s) beneath.  "Split ranches", as described in Article I, Section 21, are defined as a home on a relatively level lot where the entry is approximately one-half (1/2) level up from a basement garage and finished space on a slab, and approximately one-half (1/2) level down from finished space on a second floor.</w:t>
+        <w:t>Ranch homes shall be true ranches (to-wit, homes which are predominately, including garages, on one floor) and shall not be raised ranches with basement garages and shall not be split ranches with basement garages.  "Raised Ranches" are defined as a one story dwelling with a basement and garage(s) beneath.  "Split ranches", as described in Article I, Section 21, are defined as a home on a relatively level lot where the entry is approximately one-half (1/2) level up from a basement garage and finished space on a slab, and approximately one-half (1/2) level down from finished space on a second floor.</w:t>
       </w:r>
     </w:p>
     <w:p>
@@ -1387,39 +1255,7 @@
           <w:rFonts w:ascii="Corbel" w:eastAsia="Times New Roman" w:hAnsi="Corbel" w:cstheme="minorHAnsi"/>
           <w:color w:val="000000"/>
         </w:rPr>
-        <w:t xml:space="preserve">The three (3) </w:t>
-      </w:r>
-      <w:proofErr w:type="gramStart"/>
-      <w:r>
-        <w:rPr>
-          <w:rFonts w:ascii="Corbel" w:eastAsia="Times New Roman" w:hAnsi="Corbel" w:cstheme="minorHAnsi"/>
-          <w:color w:val="000000"/>
-        </w:rPr>
-        <w:t>member</w:t>
-      </w:r>
-      <w:proofErr w:type="gramEnd"/>
-      <w:r>
-        <w:rPr>
-          <w:rFonts w:ascii="Corbel" w:eastAsia="Times New Roman" w:hAnsi="Corbel" w:cstheme="minorHAnsi"/>
-          <w:color w:val="000000"/>
-        </w:rPr>
-        <w:t xml:space="preserve"> Architectural and Environmental Control Committee ("AECC") shall meet three (3) times per month on regularly planned occasions.  Plans shall normally be reviewed at a regularly scheduled meeting; provided, however, that review of plans and meetings may be rescheduled </w:t>
-      </w:r>
-      <w:proofErr w:type="gramStart"/>
-      <w:r>
-        <w:rPr>
-          <w:rFonts w:ascii="Corbel" w:eastAsia="Times New Roman" w:hAnsi="Corbel" w:cstheme="minorHAnsi"/>
-          <w:color w:val="000000"/>
-        </w:rPr>
-        <w:t>in the event that</w:t>
-      </w:r>
-      <w:proofErr w:type="gramEnd"/>
-      <w:r>
-        <w:rPr>
-          <w:rFonts w:ascii="Corbel" w:eastAsia="Times New Roman" w:hAnsi="Corbel" w:cstheme="minorHAnsi"/>
-          <w:color w:val="000000"/>
-        </w:rPr>
-        <w:t xml:space="preserve"> the Committee believes the same is appropriate for purposes of expediting applications.  All construction information and required applications shall be completed and submitted by prospective owners or builders prior to plan review and approval.  Construction shall not commence until </w:t>
+        <w:t xml:space="preserve">The three (3) member Architectural and Environmental Control Committee ("AECC") shall meet three (3) times per month on regularly planned occasions.  Plans shall normally be reviewed at a regularly scheduled meeting; provided, however, that review of plans and meetings may be rescheduled in the event that the Committee believes the same is appropriate for purposes of expediting applications.  All construction information and required applications shall be completed and submitted by prospective owners or builders prior to plan review and approval.  Construction shall not commence until </w:t>
       </w:r>
       <w:r>
         <w:rPr>
@@ -2433,23 +2269,7 @@
           <w:rFonts w:ascii="Corbel" w:eastAsia="Times New Roman" w:hAnsi="Corbel" w:cstheme="minorHAnsi"/>
           <w:color w:val="000000"/>
         </w:rPr>
-        <w:t xml:space="preserve">The Architectural and Environmental Control Committee shall have authority to initiate proceedings before the Board, for Board action pursuant to </w:t>
-      </w:r>
-      <w:proofErr w:type="gramStart"/>
-      <w:r>
-        <w:rPr>
-          <w:rFonts w:ascii="Corbel" w:eastAsia="Times New Roman" w:hAnsi="Corbel" w:cstheme="minorHAnsi"/>
-          <w:color w:val="000000"/>
-        </w:rPr>
-        <w:t>this provisions of Sections 1</w:t>
-      </w:r>
-      <w:proofErr w:type="gramEnd"/>
-      <w:r>
-        <w:rPr>
-          <w:rFonts w:ascii="Corbel" w:eastAsia="Times New Roman" w:hAnsi="Corbel" w:cstheme="minorHAnsi"/>
-          <w:color w:val="000000"/>
-        </w:rPr>
-        <w:t xml:space="preserve"> and 2 hereof.</w:t>
+        <w:t>The Architectural and Environmental Control Committee shall have authority to initiate proceedings before the Board, for Board action pursuant to this provisions of Sections 1 and 2 hereof.</w:t>
       </w:r>
     </w:p>
     <w:p>
@@ -2711,23 +2531,7 @@
           <w:color w:val="000000"/>
         </w:rPr>
         <w:lastRenderedPageBreak/>
-        <w:t xml:space="preserve">No garbage, refuse, rubbish, or cuttings shall be deposited on any street, </w:t>
-      </w:r>
-      <w:proofErr w:type="gramStart"/>
-      <w:r>
-        <w:rPr>
-          <w:rFonts w:ascii="Corbel" w:eastAsia="Times New Roman" w:hAnsi="Corbel" w:cstheme="minorHAnsi"/>
-          <w:color w:val="000000"/>
-        </w:rPr>
-        <w:t>road</w:t>
-      </w:r>
-      <w:proofErr w:type="gramEnd"/>
-      <w:r>
-        <w:rPr>
-          <w:rFonts w:ascii="Corbel" w:eastAsia="Times New Roman" w:hAnsi="Corbel" w:cstheme="minorHAnsi"/>
-          <w:color w:val="000000"/>
-        </w:rPr>
-        <w:t xml:space="preserve"> or Common Area, nor on any Parcel or Lot unless placed in a suitable container and location.  No such container shall be located between the Residential Unit and the street, except on a temporary basis to allow pick up and disposal of its contents.</w:t>
+        <w:t>No garbage, refuse, rubbish, or cuttings shall be deposited on any street, road or Common Area, nor on any Parcel or Lot unless placed in a suitable container and location.  No such container shall be located between the Residential Unit and the street, except on a temporary basis to allow pick up and disposal of its contents.</w:t>
       </w:r>
     </w:p>
     <w:p>
@@ -2805,23 +2609,7 @@
           <w:rFonts w:ascii="Corbel" w:eastAsia="Times New Roman" w:hAnsi="Corbel" w:cstheme="minorHAnsi"/>
           <w:color w:val="000000"/>
         </w:rPr>
-        <w:t xml:space="preserve">Construction, </w:t>
-      </w:r>
-      <w:proofErr w:type="gramStart"/>
-      <w:r>
-        <w:rPr>
-          <w:rFonts w:ascii="Corbel" w:eastAsia="Times New Roman" w:hAnsi="Corbel" w:cstheme="minorHAnsi"/>
-          <w:color w:val="000000"/>
-        </w:rPr>
-        <w:t>reconstruction</w:t>
-      </w:r>
-      <w:proofErr w:type="gramEnd"/>
-      <w:r>
-        <w:rPr>
-          <w:rFonts w:ascii="Corbel" w:eastAsia="Times New Roman" w:hAnsi="Corbel" w:cstheme="minorHAnsi"/>
-          <w:color w:val="000000"/>
-        </w:rPr>
-        <w:t xml:space="preserve"> or alterations shall be promptly commenced and diligently prosecuted to completion; and, Owners of each Parcel or Lot shall have a continuous obligation to comply with the Design Requirements of Article IX hereof.</w:t>
+        <w:t>Construction, reconstruction or alterations shall be promptly commenced and diligently prosecuted to completion; and, Owners of each Parcel or Lot shall have a continuous obligation to comply with the Design Requirements of Article IX hereof.</w:t>
       </w:r>
     </w:p>
     <w:p>
@@ -2899,23 +2687,7 @@
           <w:rFonts w:ascii="Corbel" w:eastAsia="Times New Roman" w:hAnsi="Corbel" w:cstheme="minorHAnsi"/>
           <w:color w:val="000000"/>
         </w:rPr>
-        <w:t xml:space="preserve">No animals or poultry shall be kept on the Properties except ordinary household pets belonging to the Owner.  All pets shall be leashed when beyond the confines of the Residential Unit.  No pet will be kept, </w:t>
-      </w:r>
-      <w:proofErr w:type="gramStart"/>
-      <w:r>
-        <w:rPr>
-          <w:rFonts w:ascii="Corbel" w:eastAsia="Times New Roman" w:hAnsi="Corbel" w:cstheme="minorHAnsi"/>
-          <w:color w:val="000000"/>
-        </w:rPr>
-        <w:t>bred</w:t>
-      </w:r>
-      <w:proofErr w:type="gramEnd"/>
-      <w:r>
-        <w:rPr>
-          <w:rFonts w:ascii="Corbel" w:eastAsia="Times New Roman" w:hAnsi="Corbel" w:cstheme="minorHAnsi"/>
-          <w:color w:val="000000"/>
-        </w:rPr>
-        <w:t xml:space="preserve"> or maintained for commercial purpose; and, no more than two (2) dogs or cats, or combination thereof, shall be kept on any Parcel or Lot.</w:t>
+        <w:t>No animals or poultry shall be kept on the Properties except ordinary household pets belonging to the Owner.  All pets shall be leashed when beyond the confines of the Residential Unit.  No pet will be kept, bred or maintained for commercial purpose; and, no more than two (2) dogs or cats, or combination thereof, shall be kept on any Parcel or Lot.</w:t>
       </w:r>
     </w:p>
     <w:p>
@@ -2954,23 +2726,7 @@
           <w:rFonts w:ascii="Corbel" w:eastAsia="Times New Roman" w:hAnsi="Corbel" w:cstheme="minorHAnsi"/>
           <w:color w:val="000000"/>
         </w:rPr>
-        <w:t xml:space="preserve">No used, previously </w:t>
-      </w:r>
-      <w:proofErr w:type="gramStart"/>
-      <w:r>
-        <w:rPr>
-          <w:rFonts w:ascii="Corbel" w:eastAsia="Times New Roman" w:hAnsi="Corbel" w:cstheme="minorHAnsi"/>
-          <w:color w:val="000000"/>
-        </w:rPr>
-        <w:t>erected</w:t>
-      </w:r>
-      <w:proofErr w:type="gramEnd"/>
-      <w:r>
-        <w:rPr>
-          <w:rFonts w:ascii="Corbel" w:eastAsia="Times New Roman" w:hAnsi="Corbel" w:cstheme="minorHAnsi"/>
-          <w:color w:val="000000"/>
-        </w:rPr>
-        <w:t xml:space="preserve"> or temporary house, structure, house trailer or non-permanent outbuilding shall be placed, erected or allowed to remain on any Parcel or Lot within the Properties.</w:t>
+        <w:t>No used, previously erected or temporary house, structure, house trailer or non-permanent outbuilding shall be placed, erected or allowed to remain on any Parcel or Lot within the Properties.</w:t>
       </w:r>
     </w:p>
     <w:p>
@@ -3094,23 +2850,7 @@
           <w:rFonts w:ascii="Corbel" w:eastAsia="Times New Roman" w:hAnsi="Corbel" w:cstheme="minorHAnsi"/>
           <w:color w:val="000000"/>
         </w:rPr>
-        <w:t xml:space="preserve">Resident and guest parking shall not be permitted </w:t>
-      </w:r>
-      <w:proofErr w:type="gramStart"/>
-      <w:r>
-        <w:rPr>
-          <w:rFonts w:ascii="Corbel" w:eastAsia="Times New Roman" w:hAnsi="Corbel" w:cstheme="minorHAnsi"/>
-          <w:color w:val="000000"/>
-        </w:rPr>
-        <w:t>so as to</w:t>
-      </w:r>
-      <w:proofErr w:type="gramEnd"/>
-      <w:r>
-        <w:rPr>
-          <w:rFonts w:ascii="Corbel" w:eastAsia="Times New Roman" w:hAnsi="Corbel" w:cstheme="minorHAnsi"/>
-          <w:color w:val="000000"/>
-        </w:rPr>
-        <w:t xml:space="preserve"> interfere with the use of any easement or the Common Area.  It will be the responsibility of the Owners, their successors or assigns, to provide adequate parking facilities on their Parcels or Lots.  All driveways and parking areas on the Parcels or Lots shall be hard-surfaced and dust free.  No vehicle shall be parked in a location other than such driveway, parking area or garage for more than eight hours during any twenty-four (24) hour day, except during construction.</w:t>
+        <w:t>Resident and guest parking shall not be permitted so as to interfere with the use of any easement or the Common Area.  It will be the responsibility of the Owners, their successors or assigns, to provide adequate parking facilities on their Parcels or Lots.  All driveways and parking areas on the Parcels or Lots shall be hard-surfaced and dust free.  No vehicle shall be parked in a location other than such driveway, parking area or garage for more than eight hours during any twenty-four (24) hour day, except during construction.</w:t>
       </w:r>
     </w:p>
     <w:p>
@@ -3188,23 +2928,7 @@
           <w:rFonts w:ascii="Corbel" w:eastAsia="Times New Roman" w:hAnsi="Corbel" w:cstheme="minorHAnsi"/>
           <w:color w:val="000000"/>
         </w:rPr>
-        <w:t xml:space="preserve">Each Owner shall fully repaint or </w:t>
-      </w:r>
-      <w:proofErr w:type="spellStart"/>
-      <w:r>
-        <w:rPr>
-          <w:rFonts w:ascii="Corbel" w:eastAsia="Times New Roman" w:hAnsi="Corbel" w:cstheme="minorHAnsi"/>
-          <w:color w:val="000000"/>
-        </w:rPr>
-        <w:t>restain</w:t>
-      </w:r>
-      <w:proofErr w:type="spellEnd"/>
-      <w:r>
-        <w:rPr>
-          <w:rFonts w:ascii="Corbel" w:eastAsia="Times New Roman" w:hAnsi="Corbel" w:cstheme="minorHAnsi"/>
-          <w:color w:val="000000"/>
-        </w:rPr>
-        <w:t xml:space="preserve"> the exterior of his Residential Unit at least every six (6) years commencing from the date of issuance of the certificate of occupancy, unless an extension of time is granted in writing by the Architectural and Environmental Control Committee, and each Owner in complying therewith shall also be required to and use paint or stain of the original color combination unless otherwise approved in writing by the Committee.</w:t>
+        <w:t>Each Owner shall fully repaint or restain the exterior of his Residential Unit at least every six (6) years commencing from the date of issuance of the certificate of occupancy, unless an extension of time is granted in writing by the Architectural and Environmental Control Committee, and each Owner in complying therewith shall also be required to and use paint or stain of the original color combination unless otherwise approved in writing by the Committee.</w:t>
       </w:r>
     </w:p>
     <w:p>
@@ -3322,23 +3046,7 @@
           <w:color w:val="000000"/>
         </w:rPr>
         <w:lastRenderedPageBreak/>
-        <w:t xml:space="preserve">No sign, including but </w:t>
-      </w:r>
-      <w:proofErr w:type="spellStart"/>
-      <w:r>
-        <w:rPr>
-          <w:rFonts w:ascii="Corbel" w:eastAsia="Times New Roman" w:hAnsi="Corbel" w:cstheme="minorHAnsi"/>
-          <w:color w:val="000000"/>
-        </w:rPr>
-        <w:t>no</w:t>
-      </w:r>
-      <w:proofErr w:type="spellEnd"/>
-      <w:r>
-        <w:rPr>
-          <w:rFonts w:ascii="Corbel" w:eastAsia="Times New Roman" w:hAnsi="Corbel" w:cstheme="minorHAnsi"/>
-          <w:color w:val="000000"/>
-        </w:rPr>
-        <w:t xml:space="preserve"> limited to the placement of "For Sale" signs, shall be hung or displayed in any window on any Parcel or Lot, and no apparatus or unsightly projection shall be affixed to, or placed upon, an exterior wall, window or roof of any Residential Unit without the prior written consent of the Architectural and Environmental Control Committee.</w:t>
+        <w:t>No sign, including but no limited to the placement of "For Sale" signs, shall be hung or displayed in any window on any Parcel or Lot, and no apparatus or unsightly projection shall be affixed to, or placed upon, an exterior wall, window or roof of any Residential Unit without the prior written consent of the Architectural and Environmental Control Committee.</w:t>
       </w:r>
     </w:p>
     <w:p>
@@ -3377,23 +3085,7 @@
           <w:rFonts w:ascii="Corbel" w:eastAsia="Times New Roman" w:hAnsi="Corbel" w:cstheme="minorHAnsi"/>
           <w:color w:val="000000"/>
         </w:rPr>
-        <w:t xml:space="preserve">No noxious or offensive trade or activity shall be carried on, upon or within any Residential Unit or Parcel or Lot nor shall anything be done therein or thereon which may be or become an annoyance or nuisance to other Owners.  Without limiting the generality of the foregoing, no </w:t>
-      </w:r>
-      <w:proofErr w:type="gramStart"/>
-      <w:r>
-        <w:rPr>
-          <w:rFonts w:ascii="Corbel" w:eastAsia="Times New Roman" w:hAnsi="Corbel" w:cstheme="minorHAnsi"/>
-          <w:color w:val="000000"/>
-        </w:rPr>
-        <w:t>loud speaker</w:t>
-      </w:r>
-      <w:proofErr w:type="gramEnd"/>
-      <w:r>
-        <w:rPr>
-          <w:rFonts w:ascii="Corbel" w:eastAsia="Times New Roman" w:hAnsi="Corbel" w:cstheme="minorHAnsi"/>
-          <w:color w:val="000000"/>
-        </w:rPr>
-        <w:t>, horn, whistle, siren, bell, or other similar sound device, except as may be used exclusively for security purposes, shall be located, installed or maintained upon the Properties.</w:t>
+        <w:t>No noxious or offensive trade or activity shall be carried on, upon or within any Residential Unit or Parcel or Lot nor shall anything be done therein or thereon which may be or become an annoyance or nuisance to other Owners.  Without limiting the generality of the foregoing, no loud speaker, horn, whistle, siren, bell, or other similar sound device, except as may be used exclusively for security purposes, shall be located, installed or maintained upon the Properties.</w:t>
       </w:r>
     </w:p>
     <w:p>
@@ -3510,23 +3202,7 @@
           <w:rFonts w:ascii="Corbel" w:eastAsia="Times New Roman" w:hAnsi="Corbel" w:cstheme="minorHAnsi"/>
           <w:color w:val="000000"/>
         </w:rPr>
-        <w:t xml:space="preserve">No lot splits, </w:t>
-      </w:r>
-      <w:proofErr w:type="spellStart"/>
-      <w:r>
-        <w:rPr>
-          <w:rFonts w:ascii="Corbel" w:eastAsia="Times New Roman" w:hAnsi="Corbel" w:cstheme="minorHAnsi"/>
-          <w:color w:val="000000"/>
-        </w:rPr>
-        <w:t>resubdivision</w:t>
-      </w:r>
-      <w:proofErr w:type="spellEnd"/>
-      <w:r>
-        <w:rPr>
-          <w:rFonts w:ascii="Corbel" w:eastAsia="Times New Roman" w:hAnsi="Corbel" w:cstheme="minorHAnsi"/>
-          <w:color w:val="000000"/>
-        </w:rPr>
-        <w:t xml:space="preserve"> or division of any Parcel or Lot shall be permitted; and, except for its use by Declarant, only one family shall be permitted to maintain its residence or domicile on each Parcel or Lot.</w:t>
+        <w:t>No lot splits, resubdivision or division of any Parcel or Lot shall be permitted; and, except for its use by Declarant, only one family shall be permitted to maintain its residence or domicile on each Parcel or Lot.</w:t>
       </w:r>
     </w:p>
     <w:p>
@@ -3760,23 +3436,7 @@
           <w:rFonts w:ascii="Corbel" w:eastAsia="Times New Roman" w:hAnsi="Corbel" w:cstheme="minorHAnsi"/>
           <w:color w:val="000000"/>
         </w:rPr>
-        <w:t xml:space="preserve">Garage doors </w:t>
-      </w:r>
-      <w:proofErr w:type="gramStart"/>
-      <w:r>
-        <w:rPr>
-          <w:rFonts w:ascii="Corbel" w:eastAsia="Times New Roman" w:hAnsi="Corbel" w:cstheme="minorHAnsi"/>
-          <w:color w:val="000000"/>
-        </w:rPr>
-        <w:t>shall remain closed at all times</w:t>
-      </w:r>
-      <w:proofErr w:type="gramEnd"/>
-      <w:r>
-        <w:rPr>
-          <w:rFonts w:ascii="Corbel" w:eastAsia="Times New Roman" w:hAnsi="Corbel" w:cstheme="minorHAnsi"/>
-          <w:color w:val="000000"/>
-        </w:rPr>
-        <w:t xml:space="preserve"> except when necessary for entry or exit.</w:t>
+        <w:t>Garage doors shall remain closed at all times except when necessary for entry or exit.</w:t>
       </w:r>
     </w:p>
     <w:p>
@@ -4010,23 +3670,7 @@
           <w:rFonts w:ascii="Corbel" w:eastAsia="Times New Roman" w:hAnsi="Corbel" w:cstheme="minorHAnsi"/>
           <w:color w:val="000000"/>
         </w:rPr>
-        <w:t>No Person, Owner or guest shall in any manner use the approximately 20-acre man-made lake (sometimes called and referred to as "</w:t>
-      </w:r>
-      <w:proofErr w:type="spellStart"/>
-      <w:r>
-        <w:rPr>
-          <w:rFonts w:ascii="Corbel" w:eastAsia="Times New Roman" w:hAnsi="Corbel" w:cstheme="minorHAnsi"/>
-          <w:color w:val="000000"/>
-        </w:rPr>
-        <w:t>Loula's</w:t>
-      </w:r>
-      <w:proofErr w:type="spellEnd"/>
-      <w:r>
-        <w:rPr>
-          <w:rFonts w:ascii="Corbel" w:eastAsia="Times New Roman" w:hAnsi="Corbel" w:cstheme="minorHAnsi"/>
-          <w:color w:val="000000"/>
-        </w:rPr>
-        <w:t xml:space="preserve"> Lake") located to the west of and adjacent to Lots 28 through 36 LONGVIEW FARM ESTATES, Second Plat, for wading, swimming, diving, boating, rafting, canoeing or water sports of any type, nor shall any Person, Owner or any guest construct, erect, place or in any manner install any dock, sun deck, or swimming or diving platform of any kind over, into or upon such man-made lake or in any manner modify, alter, vary, fill-in, dredge or change the shore, shoreline, bank or lake bed of such man-made lake without the prior written consent of the Developer.  Owners and their guests, if permitted by the Developer, </w:t>
+        <w:t xml:space="preserve">No Person, Owner or guest shall in any manner use the approximately 20-acre man-made lake (sometimes called and referred to as "Loula's Lake") located to the west of and adjacent to Lots 28 through 36 LONGVIEW FARM ESTATES, Second Plat, for wading, swimming, diving, boating, rafting, canoeing or water sports of any type, nor shall any Person, Owner or any guest construct, erect, place or in any manner install any dock, sun deck, or swimming or diving platform of any kind over, into or upon such man-made lake or in any manner modify, alter, vary, fill-in, dredge or change the shore, shoreline, bank or lake bed of such man-made lake without the prior written consent of the Developer.  Owners and their guests, if permitted by the Developer, </w:t>
       </w:r>
       <w:r>
         <w:rPr>
@@ -4073,55 +3717,7 @@
           <w:rFonts w:ascii="Corbel" w:eastAsia="Times New Roman" w:hAnsi="Corbel" w:cstheme="minorHAnsi"/>
           <w:color w:val="000000"/>
         </w:rPr>
-        <w:t xml:space="preserve">Walking trails or paths are to be utilized for walking, jogging and/or running. Except as may be required for maintenance or construction, no Person, </w:t>
-      </w:r>
-      <w:proofErr w:type="gramStart"/>
-      <w:r>
-        <w:rPr>
-          <w:rFonts w:ascii="Corbel" w:eastAsia="Times New Roman" w:hAnsi="Corbel" w:cstheme="minorHAnsi"/>
-          <w:color w:val="000000"/>
-        </w:rPr>
-        <w:t>Owner</w:t>
-      </w:r>
-      <w:proofErr w:type="gramEnd"/>
-      <w:r>
-        <w:rPr>
-          <w:rFonts w:ascii="Corbel" w:eastAsia="Times New Roman" w:hAnsi="Corbel" w:cstheme="minorHAnsi"/>
-          <w:color w:val="000000"/>
-        </w:rPr>
-        <w:t xml:space="preserve"> or guest shall in any manner use any walking trail or path for any purpose except walking, jogging and/or running. Nor shall any Person, Owner or guest drive, operate or ride upon or in any motorized or </w:t>
-      </w:r>
-      <w:proofErr w:type="spellStart"/>
-      <w:r>
-        <w:rPr>
-          <w:rFonts w:ascii="Corbel" w:eastAsia="Times New Roman" w:hAnsi="Corbel" w:cstheme="minorHAnsi"/>
-          <w:color w:val="000000"/>
-        </w:rPr>
-        <w:t>non motorized</w:t>
-      </w:r>
-      <w:proofErr w:type="spellEnd"/>
-      <w:r>
-        <w:rPr>
-          <w:rFonts w:ascii="Corbel" w:eastAsia="Times New Roman" w:hAnsi="Corbel" w:cstheme="minorHAnsi"/>
-          <w:color w:val="000000"/>
-        </w:rPr>
-        <w:t xml:space="preserve"> vehicle (including, but not limited to, any automobile, truck, ATV, </w:t>
-      </w:r>
-      <w:proofErr w:type="spellStart"/>
-      <w:r>
-        <w:rPr>
-          <w:rFonts w:ascii="Corbel" w:eastAsia="Times New Roman" w:hAnsi="Corbel" w:cstheme="minorHAnsi"/>
-          <w:color w:val="000000"/>
-        </w:rPr>
-        <w:t>gocart</w:t>
-      </w:r>
-      <w:proofErr w:type="spellEnd"/>
-      <w:r>
-        <w:rPr>
-          <w:rFonts w:ascii="Corbel" w:eastAsia="Times New Roman" w:hAnsi="Corbel" w:cstheme="minorHAnsi"/>
-          <w:color w:val="000000"/>
-        </w:rPr>
-        <w:t>, cart, moped, bicycle, velocipede, scooter, skateboard, motorbike or motorcycle) on any walking trail or path; provided, however, that nothing herein shall in any way preclude use of or access to the walking trails and paths by disabled or handicapped persons utilizing wheelchairs, walkers, etc. nor prohibit persons from pushing baby buggies or strollers.</w:t>
+        <w:t>Walking trails or paths are to be utilized for walking, jogging and/or running. Except as may be required for maintenance or construction, no Person, Owner or guest shall in any manner use any walking trail or path for any purpose except walking, jogging and/or running. Nor shall any Person, Owner or guest drive, operate or ride upon or in any motorized or non motorized vehicle (including, but not limited to, any automobile, truck, ATV, gocart, cart, moped, bicycle, velocipede, scooter, skateboard, motorbike or motorcycle) on any walking trail or path; provided, however, that nothing herein shall in any way preclude use of or access to the walking trails and paths by disabled or handicapped persons utilizing wheelchairs, walkers, etc. nor prohibit persons from pushing baby buggies or strollers.</w:t>
       </w:r>
     </w:p>
     <w:p>
@@ -4160,23 +3756,7 @@
           <w:rFonts w:ascii="Corbel" w:eastAsia="Times New Roman" w:hAnsi="Corbel" w:cstheme="minorHAnsi"/>
           <w:color w:val="000000"/>
         </w:rPr>
-        <w:t xml:space="preserve">Each Lot Owner, </w:t>
-      </w:r>
-      <w:proofErr w:type="spellStart"/>
-      <w:r>
-        <w:rPr>
-          <w:rFonts w:ascii="Corbel" w:eastAsia="Times New Roman" w:hAnsi="Corbel" w:cstheme="minorHAnsi"/>
-          <w:color w:val="000000"/>
-        </w:rPr>
-        <w:t>a</w:t>
-      </w:r>
-      <w:proofErr w:type="spellEnd"/>
-      <w:r>
-        <w:rPr>
-          <w:rFonts w:ascii="Corbel" w:eastAsia="Times New Roman" w:hAnsi="Corbel" w:cstheme="minorHAnsi"/>
-          <w:color w:val="000000"/>
-        </w:rPr>
-        <w:t xml:space="preserve"> the time of purchase, shall be furnished with a copy of the Declaration, as amended by accessing the electronic versions posted on the Association website or upon written request and reimbursement to the Association for the cost of duplication.</w:t>
+        <w:t>Each Lot Owner, a the time of purchase, shall be furnished with a copy of the Declaration, as amended by accessing the electronic versions posted on the Association website or upon written request and reimbursement to the Association for the cost of duplication.</w:t>
       </w:r>
     </w:p>
     <w:p>

</xml_diff>

<commit_message>
Remove Amendment 9 Changes
</commit_message>
<xml_diff>
--- a/SourceDocs/ArticlesIXthroughXIWellFormatted.docx
+++ b/SourceDocs/ArticlesIXthroughXIWellFormatted.docx
@@ -1,6 +1,6 @@
 
 <file path=word/document.xml><?xml version="1.0" encoding="utf-8"?>
-<w:document xmlns:wpc="http://schemas.microsoft.com/office/word/2010/wordprocessingCanvas" xmlns:cx="http://schemas.microsoft.com/office/drawing/2014/chartex" xmlns:cx1="http://schemas.microsoft.com/office/drawing/2015/9/8/chartex" xmlns:cx2="http://schemas.microsoft.com/office/drawing/2015/10/21/chartex" xmlns:cx3="http://schemas.microsoft.com/office/drawing/2016/5/9/chartex" xmlns:cx4="http://schemas.microsoft.com/office/drawing/2016/5/10/chartex" xmlns:cx5="http://schemas.microsoft.com/office/drawing/2016/5/11/chartex" xmlns:cx6="http://schemas.microsoft.com/office/drawing/2016/5/12/chartex" xmlns:cx7="http://schemas.microsoft.com/office/drawing/2016/5/13/chartex" xmlns:cx8="http://schemas.microsoft.com/office/drawing/2016/5/14/chartex" xmlns:mc="http://schemas.openxmlformats.org/markup-compatibility/2006" xmlns:aink="http://schemas.microsoft.com/office/drawing/2016/ink" xmlns:am3d="http://schemas.microsoft.com/office/drawing/2017/model3d" xmlns:o="urn:schemas-microsoft-com:office:office" xmlns:r="http://schemas.openxmlformats.org/officeDocument/2006/relationships" xmlns:m="http://schemas.openxmlformats.org/officeDocument/2006/math" xmlns:v="urn:schemas-microsoft-com:vml" xmlns:wp14="http://schemas.microsoft.com/office/word/2010/wordprocessingDrawing" xmlns:wp="http://schemas.openxmlformats.org/drawingml/2006/wordprocessingDrawing" xmlns:w10="urn:schemas-microsoft-com:office:word" xmlns:w="http://schemas.openxmlformats.org/wordprocessingml/2006/main" xmlns:w14="http://schemas.microsoft.com/office/word/2010/wordml" xmlns:w15="http://schemas.microsoft.com/office/word/2012/wordml" xmlns:w16cex="http://schemas.microsoft.com/office/word/2018/wordml/cex" xmlns:w16cid="http://schemas.microsoft.com/office/word/2016/wordml/cid" xmlns:w16="http://schemas.microsoft.com/office/word/2018/wordml" xmlns:w16se="http://schemas.microsoft.com/office/word/2015/wordml/symex" xmlns:wpg="http://schemas.microsoft.com/office/word/2010/wordprocessingGroup" xmlns:wpi="http://schemas.microsoft.com/office/word/2010/wordprocessingInk" xmlns:wne="http://schemas.microsoft.com/office/word/2006/wordml" xmlns:wps="http://schemas.microsoft.com/office/word/2010/wordprocessingShape" mc:Ignorable="w14 w15 w16se w16cid w16 w16cex wp14">
+<w:document xmlns:wpc="http://schemas.microsoft.com/office/word/2010/wordprocessingCanvas" xmlns:cx="http://schemas.microsoft.com/office/drawing/2014/chartex" xmlns:cx1="http://schemas.microsoft.com/office/drawing/2015/9/8/chartex" xmlns:cx2="http://schemas.microsoft.com/office/drawing/2015/10/21/chartex" xmlns:cx3="http://schemas.microsoft.com/office/drawing/2016/5/9/chartex" xmlns:cx4="http://schemas.microsoft.com/office/drawing/2016/5/10/chartex" xmlns:cx5="http://schemas.microsoft.com/office/drawing/2016/5/11/chartex" xmlns:cx6="http://schemas.microsoft.com/office/drawing/2016/5/12/chartex" xmlns:cx7="http://schemas.microsoft.com/office/drawing/2016/5/13/chartex" xmlns:cx8="http://schemas.microsoft.com/office/drawing/2016/5/14/chartex" xmlns:mc="http://schemas.openxmlformats.org/markup-compatibility/2006" xmlns:aink="http://schemas.microsoft.com/office/drawing/2016/ink" xmlns:am3d="http://schemas.microsoft.com/office/drawing/2017/model3d" xmlns:o="urn:schemas-microsoft-com:office:office" xmlns:oel="http://schemas.microsoft.com/office/2019/extlst" xmlns:r="http://schemas.openxmlformats.org/officeDocument/2006/relationships" xmlns:m="http://schemas.openxmlformats.org/officeDocument/2006/math" xmlns:v="urn:schemas-microsoft-com:vml" xmlns:wp14="http://schemas.microsoft.com/office/word/2010/wordprocessingDrawing" xmlns:wp="http://schemas.openxmlformats.org/drawingml/2006/wordprocessingDrawing" xmlns:w10="urn:schemas-microsoft-com:office:word" xmlns:w="http://schemas.openxmlformats.org/wordprocessingml/2006/main" xmlns:w14="http://schemas.microsoft.com/office/word/2010/wordml" xmlns:w15="http://schemas.microsoft.com/office/word/2012/wordml" xmlns:w16cex="http://schemas.microsoft.com/office/word/2018/wordml/cex" xmlns:w16cid="http://schemas.microsoft.com/office/word/2016/wordml/cid" xmlns:w16="http://schemas.microsoft.com/office/word/2018/wordml" xmlns:w16du="http://schemas.microsoft.com/office/word/2023/wordml/word16du" xmlns:w16sdtdh="http://schemas.microsoft.com/office/word/2020/wordml/sdtdatahash" xmlns:w16se="http://schemas.microsoft.com/office/word/2015/wordml/symex" xmlns:wpg="http://schemas.microsoft.com/office/word/2010/wordprocessingGroup" xmlns:wpi="http://schemas.microsoft.com/office/word/2010/wordprocessingInk" xmlns:wne="http://schemas.microsoft.com/office/word/2006/wordml" xmlns:wps="http://schemas.microsoft.com/office/word/2010/wordprocessingShape" mc:Ignorable="w14 w15 w16se w16cid w16 w16cex w16sdtdh w16du wp14">
   <w:body>
     <w:p>
       <w:r>
@@ -38,7 +38,10 @@
         <w:t>rd</w:t>
       </w:r>
       <w:r>
-        <w:t xml:space="preserve"> through 9</w:t>
+        <w:t xml:space="preserve"> through </w:t>
+      </w:r>
+      <w:r>
+        <w:t>8</w:t>
       </w:r>
       <w:r>
         <w:rPr>
@@ -3720,202 +3723,6 @@
         <w:t>Walking trails or paths are to be utilized for walking, jogging and/or running. Except as may be required for maintenance or construction, no Person, Owner or guest shall in any manner use any walking trail or path for any purpose except walking, jogging and/or running. Nor shall any Person, Owner or guest drive, operate or ride upon or in any motorized or non motorized vehicle (including, but not limited to, any automobile, truck, ATV, gocart, cart, moped, bicycle, velocipede, scooter, skateboard, motorbike or motorcycle) on any walking trail or path; provided, however, that nothing herein shall in any way preclude use of or access to the walking trails and paths by disabled or handicapped persons utilizing wheelchairs, walkers, etc. nor prohibit persons from pushing baby buggies or strollers.</w:t>
       </w:r>
     </w:p>
-    <w:p>
-      <w:pPr>
-        <w:pStyle w:val="ListParagraph"/>
-        <w:numPr>
-          <w:ilvl w:val="0"/>
-          <w:numId w:val="3"/>
-        </w:numPr>
-        <w:tabs>
-          <w:tab w:val="left" w:pos="916"/>
-          <w:tab w:val="left" w:pos="1832"/>
-          <w:tab w:val="left" w:pos="2748"/>
-          <w:tab w:val="left" w:pos="3664"/>
-          <w:tab w:val="left" w:pos="4580"/>
-          <w:tab w:val="left" w:pos="5496"/>
-          <w:tab w:val="left" w:pos="6412"/>
-          <w:tab w:val="left" w:pos="7328"/>
-          <w:tab w:val="left" w:pos="8244"/>
-          <w:tab w:val="left" w:pos="9160"/>
-          <w:tab w:val="left" w:pos="10076"/>
-          <w:tab w:val="left" w:pos="10992"/>
-          <w:tab w:val="left" w:pos="11908"/>
-          <w:tab w:val="left" w:pos="12824"/>
-          <w:tab w:val="left" w:pos="13740"/>
-          <w:tab w:val="left" w:pos="14656"/>
-        </w:tabs>
-        <w:spacing w:after="0" w:line="240" w:lineRule="auto"/>
-        <w:rPr>
-          <w:rFonts w:ascii="Corbel" w:eastAsia="Times New Roman" w:hAnsi="Corbel" w:cstheme="minorHAnsi"/>
-          <w:color w:val="000000"/>
-        </w:rPr>
-      </w:pPr>
-      <w:r>
-        <w:rPr>
-          <w:rFonts w:ascii="Corbel" w:eastAsia="Times New Roman" w:hAnsi="Corbel" w:cstheme="minorHAnsi"/>
-          <w:color w:val="000000"/>
-        </w:rPr>
-        <w:t>Each Lot Owner, a the time of purchase, shall be furnished with a copy of the Declaration, as amended by accessing the electronic versions posted on the Association website or upon written request and reimbursement to the Association for the cost of duplication.</w:t>
-      </w:r>
-    </w:p>
-    <w:p>
-      <w:pPr>
-        <w:pStyle w:val="ListParagraph"/>
-        <w:numPr>
-          <w:ilvl w:val="0"/>
-          <w:numId w:val="3"/>
-        </w:numPr>
-        <w:tabs>
-          <w:tab w:val="left" w:pos="916"/>
-          <w:tab w:val="left" w:pos="1832"/>
-          <w:tab w:val="left" w:pos="2748"/>
-          <w:tab w:val="left" w:pos="3664"/>
-          <w:tab w:val="left" w:pos="4580"/>
-          <w:tab w:val="left" w:pos="5496"/>
-          <w:tab w:val="left" w:pos="6412"/>
-          <w:tab w:val="left" w:pos="7328"/>
-          <w:tab w:val="left" w:pos="8244"/>
-          <w:tab w:val="left" w:pos="9160"/>
-          <w:tab w:val="left" w:pos="10076"/>
-          <w:tab w:val="left" w:pos="10992"/>
-          <w:tab w:val="left" w:pos="11908"/>
-          <w:tab w:val="left" w:pos="12824"/>
-          <w:tab w:val="left" w:pos="13740"/>
-          <w:tab w:val="left" w:pos="14656"/>
-        </w:tabs>
-        <w:spacing w:after="0" w:line="240" w:lineRule="auto"/>
-        <w:rPr>
-          <w:rFonts w:ascii="Corbel" w:eastAsia="Times New Roman" w:hAnsi="Corbel" w:cstheme="minorHAnsi"/>
-          <w:color w:val="000000"/>
-        </w:rPr>
-      </w:pPr>
-      <w:r>
-        <w:rPr>
-          <w:rFonts w:ascii="Corbel" w:eastAsia="Times New Roman" w:hAnsi="Corbel" w:cstheme="minorHAnsi"/>
-          <w:color w:val="000000"/>
-        </w:rPr>
-        <w:t>The Association shall not be dissolved without the consent of the City, unless the maintenance responsibilities set forth herein are assigned, with the consent of the City, to a person or entity with the financial, legal and administrative ability to perform such obligations.</w:t>
-      </w:r>
-    </w:p>
-    <w:p>
-      <w:pPr>
-        <w:pStyle w:val="ListParagraph"/>
-        <w:numPr>
-          <w:ilvl w:val="0"/>
-          <w:numId w:val="3"/>
-        </w:numPr>
-        <w:tabs>
-          <w:tab w:val="left" w:pos="916"/>
-          <w:tab w:val="left" w:pos="1832"/>
-          <w:tab w:val="left" w:pos="2748"/>
-          <w:tab w:val="left" w:pos="3664"/>
-          <w:tab w:val="left" w:pos="4580"/>
-          <w:tab w:val="left" w:pos="5496"/>
-          <w:tab w:val="left" w:pos="6412"/>
-          <w:tab w:val="left" w:pos="7328"/>
-          <w:tab w:val="left" w:pos="8244"/>
-          <w:tab w:val="left" w:pos="9160"/>
-          <w:tab w:val="left" w:pos="10076"/>
-          <w:tab w:val="left" w:pos="10992"/>
-          <w:tab w:val="left" w:pos="11908"/>
-          <w:tab w:val="left" w:pos="12824"/>
-          <w:tab w:val="left" w:pos="13740"/>
-          <w:tab w:val="left" w:pos="14656"/>
-        </w:tabs>
-        <w:spacing w:after="0" w:line="240" w:lineRule="auto"/>
-        <w:rPr>
-          <w:rFonts w:ascii="Corbel" w:eastAsia="Times New Roman" w:hAnsi="Corbel" w:cstheme="minorHAnsi"/>
-          <w:color w:val="000000"/>
-        </w:rPr>
-      </w:pPr>
-      <w:r>
-        <w:rPr>
-          <w:rFonts w:ascii="Corbel" w:eastAsia="Times New Roman" w:hAnsi="Corbel" w:cstheme="minorHAnsi"/>
-          <w:color w:val="000000"/>
-        </w:rPr>
-        <w:t>In the event that any condition of the Common Property is determined to be a nuisance or in disrepair in violation of any provision of the Lee's Summit Property Maintenance Code, and such disrepair or nuisance is abated pursuant to procedures otherwise provided in the Property Maintenance Code, the costs to abate the nuisance created by the failure to maintain the Common Property shall be assessed proportionally against the individual lots with the Association, in an equal amount per individual lot, pursuant to the tax bill provisions of the Property Maintenance Code, and the amount caused by the Finance Director to be assessed annually by tax bill shall not exceed five percent (5%) of assessed valuation per individual lot.</w:t>
-      </w:r>
-    </w:p>
-    <w:p>
-      <w:pPr>
-        <w:pStyle w:val="ListParagraph"/>
-        <w:numPr>
-          <w:ilvl w:val="0"/>
-          <w:numId w:val="3"/>
-        </w:numPr>
-        <w:tabs>
-          <w:tab w:val="left" w:pos="916"/>
-          <w:tab w:val="left" w:pos="1832"/>
-          <w:tab w:val="left" w:pos="2748"/>
-          <w:tab w:val="left" w:pos="3664"/>
-          <w:tab w:val="left" w:pos="4580"/>
-          <w:tab w:val="left" w:pos="5496"/>
-          <w:tab w:val="left" w:pos="6412"/>
-          <w:tab w:val="left" w:pos="7328"/>
-          <w:tab w:val="left" w:pos="8244"/>
-          <w:tab w:val="left" w:pos="9160"/>
-          <w:tab w:val="left" w:pos="10076"/>
-          <w:tab w:val="left" w:pos="10992"/>
-          <w:tab w:val="left" w:pos="11908"/>
-          <w:tab w:val="left" w:pos="12824"/>
-          <w:tab w:val="left" w:pos="13740"/>
-          <w:tab w:val="left" w:pos="14656"/>
-        </w:tabs>
-        <w:spacing w:after="0" w:line="240" w:lineRule="auto"/>
-        <w:rPr>
-          <w:rFonts w:ascii="Corbel" w:eastAsia="Times New Roman" w:hAnsi="Corbel" w:cstheme="minorHAnsi"/>
-          <w:color w:val="000000"/>
-        </w:rPr>
-      </w:pPr>
-      <w:r>
-        <w:rPr>
-          <w:rFonts w:ascii="Corbel" w:eastAsia="Times New Roman" w:hAnsi="Corbel" w:cstheme="minorHAnsi"/>
-          <w:color w:val="000000"/>
-        </w:rPr>
-        <w:t>In the event it is determined that the maintenance of any storm water conveyance, retention or detention facility located on the Common Property fails to meet any standard set forth in the final development plat, or final plat if no final development plan is required, and such failure is abated by the City pursuant to the procedures of this Division, upon completion of the work, and certification by the Director of Public Works that the deficiency has been abated, the Director of Public Works shall certify costs of such abatement, including enforcement costs and expenses of staff time incurred in the remediation of the deficiency, to the City's Director of Finance who shall cause a special tax bill therefore, or add the costs thereof to the annual real estate tax bill, at the Finance Director's option, proportionally against the individual lots within the development, in an equal amount per individual lot, the amount caused by the Finance Director to be assessed annually by tax bill shall not exceed five percent (5%) of assessed valuation per individual lot, the tax bill from the date of its issuance shall be a first lien on the property until paid and shall be prima facie evidence of the recitals therein and of its validity and no mere clerical error or informality in the same, or in the proceedings leading up to the issuance shall be a defense thereto. Each special tax bill shall be issued by the City Clerk and delivered to the City Finance Director on or before the first day of June of each year, and such tax bill, if not paid when due, shall bear interest at the rate of eight (8) percent.</w:t>
-      </w:r>
-    </w:p>
-    <w:p>
-      <w:pPr>
-        <w:pStyle w:val="ListParagraph"/>
-        <w:numPr>
-          <w:ilvl w:val="0"/>
-          <w:numId w:val="3"/>
-        </w:numPr>
-        <w:tabs>
-          <w:tab w:val="left" w:pos="916"/>
-          <w:tab w:val="left" w:pos="1832"/>
-          <w:tab w:val="left" w:pos="2748"/>
-          <w:tab w:val="left" w:pos="3664"/>
-          <w:tab w:val="left" w:pos="4580"/>
-          <w:tab w:val="left" w:pos="5496"/>
-          <w:tab w:val="left" w:pos="6412"/>
-          <w:tab w:val="left" w:pos="7328"/>
-          <w:tab w:val="left" w:pos="8244"/>
-          <w:tab w:val="left" w:pos="9160"/>
-          <w:tab w:val="left" w:pos="10076"/>
-          <w:tab w:val="left" w:pos="10992"/>
-          <w:tab w:val="left" w:pos="11908"/>
-          <w:tab w:val="left" w:pos="12824"/>
-          <w:tab w:val="left" w:pos="13740"/>
-          <w:tab w:val="left" w:pos="14656"/>
-        </w:tabs>
-        <w:spacing w:after="0" w:line="240" w:lineRule="auto"/>
-        <w:rPr>
-          <w:rFonts w:ascii="Corbel" w:eastAsia="Times New Roman" w:hAnsi="Corbel" w:cstheme="minorHAnsi"/>
-          <w:color w:val="000000"/>
-        </w:rPr>
-      </w:pPr>
-      <w:r>
-        <w:rPr>
-          <w:rFonts w:ascii="Corbel" w:eastAsia="Times New Roman" w:hAnsi="Corbel" w:cstheme="minorHAnsi"/>
-          <w:color w:val="000000"/>
-        </w:rPr>
-        <w:t>The City shall be a third party beneficiary of all provisions herein pertaining to the assessment of costs for maintenance of storm water conveyance, retention, or detention facilities on the Common Property, and such provisions shall not be modified or amended without the written consent of the city.</w:t>
-      </w:r>
-    </w:p>
-    <w:p/>
     <w:sectPr>
       <w:pgSz w:w="12240" w:h="15840"/>
       <w:pgMar w:top="576" w:right="576" w:bottom="576" w:left="576" w:header="720" w:footer="720" w:gutter="0"/>
@@ -3927,7 +3734,7 @@
 </file>
 
 <file path=word/numbering.xml><?xml version="1.0" encoding="utf-8"?>
-<w:numbering xmlns:wpc="http://schemas.microsoft.com/office/word/2010/wordprocessingCanvas" xmlns:cx="http://schemas.microsoft.com/office/drawing/2014/chartex" xmlns:cx1="http://schemas.microsoft.com/office/drawing/2015/9/8/chartex" xmlns:cx2="http://schemas.microsoft.com/office/drawing/2015/10/21/chartex" xmlns:cx3="http://schemas.microsoft.com/office/drawing/2016/5/9/chartex" xmlns:cx4="http://schemas.microsoft.com/office/drawing/2016/5/10/chartex" xmlns:cx5="http://schemas.microsoft.com/office/drawing/2016/5/11/chartex" xmlns:cx6="http://schemas.microsoft.com/office/drawing/2016/5/12/chartex" xmlns:cx7="http://schemas.microsoft.com/office/drawing/2016/5/13/chartex" xmlns:cx8="http://schemas.microsoft.com/office/drawing/2016/5/14/chartex" xmlns:mc="http://schemas.openxmlformats.org/markup-compatibility/2006" xmlns:aink="http://schemas.microsoft.com/office/drawing/2016/ink" xmlns:am3d="http://schemas.microsoft.com/office/drawing/2017/model3d" xmlns:o="urn:schemas-microsoft-com:office:office" xmlns:r="http://schemas.openxmlformats.org/officeDocument/2006/relationships" xmlns:m="http://schemas.openxmlformats.org/officeDocument/2006/math" xmlns:v="urn:schemas-microsoft-com:vml" xmlns:wp14="http://schemas.microsoft.com/office/word/2010/wordprocessingDrawing" xmlns:wp="http://schemas.openxmlformats.org/drawingml/2006/wordprocessingDrawing" xmlns:w10="urn:schemas-microsoft-com:office:word" xmlns:w="http://schemas.openxmlformats.org/wordprocessingml/2006/main" xmlns:w14="http://schemas.microsoft.com/office/word/2010/wordml" xmlns:w15="http://schemas.microsoft.com/office/word/2012/wordml" xmlns:w16cex="http://schemas.microsoft.com/office/word/2018/wordml/cex" xmlns:w16cid="http://schemas.microsoft.com/office/word/2016/wordml/cid" xmlns:w16="http://schemas.microsoft.com/office/word/2018/wordml" xmlns:w16se="http://schemas.microsoft.com/office/word/2015/wordml/symex" xmlns:wpg="http://schemas.microsoft.com/office/word/2010/wordprocessingGroup" xmlns:wpi="http://schemas.microsoft.com/office/word/2010/wordprocessingInk" xmlns:wne="http://schemas.microsoft.com/office/word/2006/wordml" xmlns:wps="http://schemas.microsoft.com/office/word/2010/wordprocessingShape" mc:Ignorable="w14 w15 w16se w16cid w16 w16cex wp14">
+<w:numbering xmlns:wpc="http://schemas.microsoft.com/office/word/2010/wordprocessingCanvas" xmlns:cx="http://schemas.microsoft.com/office/drawing/2014/chartex" xmlns:cx1="http://schemas.microsoft.com/office/drawing/2015/9/8/chartex" xmlns:cx2="http://schemas.microsoft.com/office/drawing/2015/10/21/chartex" xmlns:cx3="http://schemas.microsoft.com/office/drawing/2016/5/9/chartex" xmlns:cx4="http://schemas.microsoft.com/office/drawing/2016/5/10/chartex" xmlns:cx5="http://schemas.microsoft.com/office/drawing/2016/5/11/chartex" xmlns:cx6="http://schemas.microsoft.com/office/drawing/2016/5/12/chartex" xmlns:cx7="http://schemas.microsoft.com/office/drawing/2016/5/13/chartex" xmlns:cx8="http://schemas.microsoft.com/office/drawing/2016/5/14/chartex" xmlns:mc="http://schemas.openxmlformats.org/markup-compatibility/2006" xmlns:aink="http://schemas.microsoft.com/office/drawing/2016/ink" xmlns:am3d="http://schemas.microsoft.com/office/drawing/2017/model3d" xmlns:o="urn:schemas-microsoft-com:office:office" xmlns:oel="http://schemas.microsoft.com/office/2019/extlst" xmlns:r="http://schemas.openxmlformats.org/officeDocument/2006/relationships" xmlns:m="http://schemas.openxmlformats.org/officeDocument/2006/math" xmlns:v="urn:schemas-microsoft-com:vml" xmlns:wp14="http://schemas.microsoft.com/office/word/2010/wordprocessingDrawing" xmlns:wp="http://schemas.openxmlformats.org/drawingml/2006/wordprocessingDrawing" xmlns:w10="urn:schemas-microsoft-com:office:word" xmlns:w="http://schemas.openxmlformats.org/wordprocessingml/2006/main" xmlns:w14="http://schemas.microsoft.com/office/word/2010/wordml" xmlns:w15="http://schemas.microsoft.com/office/word/2012/wordml" xmlns:w16cex="http://schemas.microsoft.com/office/word/2018/wordml/cex" xmlns:w16cid="http://schemas.microsoft.com/office/word/2016/wordml/cid" xmlns:w16="http://schemas.microsoft.com/office/word/2018/wordml" xmlns:w16du="http://schemas.microsoft.com/office/word/2023/wordml/word16du" xmlns:w16sdtdh="http://schemas.microsoft.com/office/word/2020/wordml/sdtdatahash" xmlns:w16se="http://schemas.microsoft.com/office/word/2015/wordml/symex" xmlns:wpg="http://schemas.microsoft.com/office/word/2010/wordprocessingGroup" xmlns:wpi="http://schemas.microsoft.com/office/word/2010/wordprocessingInk" xmlns:wne="http://schemas.microsoft.com/office/word/2006/wordml" xmlns:wps="http://schemas.microsoft.com/office/word/2010/wordprocessingShape" mc:Ignorable="w14 w15 w16se w16cid w16 w16cex w16sdtdh w16du wp14">
   <w:abstractNum w:abstractNumId="0" w15:restartNumberingAfterBreak="0">
     <w:nsid w:val="0AA51C3F"/>
     <w:multiLevelType w:val="hybridMultilevel"/>
@@ -4195,20 +4002,20 @@
       </w:pPr>
     </w:lvl>
   </w:abstractNum>
-  <w:num w:numId="1">
+  <w:num w:numId="1" w16cid:durableId="329602144">
     <w:abstractNumId w:val="1"/>
   </w:num>
-  <w:num w:numId="2">
+  <w:num w:numId="2" w16cid:durableId="120005602">
     <w:abstractNumId w:val="2"/>
   </w:num>
-  <w:num w:numId="3">
+  <w:num w:numId="3" w16cid:durableId="1951204922">
     <w:abstractNumId w:val="0"/>
   </w:num>
 </w:numbering>
 </file>
 
 <file path=word/styles.xml><?xml version="1.0" encoding="utf-8"?>
-<w:styles xmlns:mc="http://schemas.openxmlformats.org/markup-compatibility/2006" xmlns:r="http://schemas.openxmlformats.org/officeDocument/2006/relationships" xmlns:w="http://schemas.openxmlformats.org/wordprocessingml/2006/main" xmlns:w14="http://schemas.microsoft.com/office/word/2010/wordml" xmlns:w15="http://schemas.microsoft.com/office/word/2012/wordml" xmlns:w16cex="http://schemas.microsoft.com/office/word/2018/wordml/cex" xmlns:w16cid="http://schemas.microsoft.com/office/word/2016/wordml/cid" xmlns:w16="http://schemas.microsoft.com/office/word/2018/wordml" xmlns:w16se="http://schemas.microsoft.com/office/word/2015/wordml/symex" mc:Ignorable="w14 w15 w16se w16cid w16 w16cex">
+<w:styles xmlns:mc="http://schemas.openxmlformats.org/markup-compatibility/2006" xmlns:r="http://schemas.openxmlformats.org/officeDocument/2006/relationships" xmlns:w="http://schemas.openxmlformats.org/wordprocessingml/2006/main" xmlns:w14="http://schemas.microsoft.com/office/word/2010/wordml" xmlns:w15="http://schemas.microsoft.com/office/word/2012/wordml" xmlns:w16cex="http://schemas.microsoft.com/office/word/2018/wordml/cex" xmlns:w16cid="http://schemas.microsoft.com/office/word/2016/wordml/cid" xmlns:w16="http://schemas.microsoft.com/office/word/2018/wordml" xmlns:w16du="http://schemas.microsoft.com/office/word/2023/wordml/word16du" xmlns:w16sdtdh="http://schemas.microsoft.com/office/word/2020/wordml/sdtdatahash" xmlns:w16se="http://schemas.microsoft.com/office/word/2015/wordml/symex" mc:Ignorable="w14 w15 w16se w16cid w16 w16cex w16sdtdh w16du">
   <w:docDefaults>
     <w:rPrDefault>
       <w:rPr>

</xml_diff>

<commit_message>
Correct 9th amendment applied
</commit_message>
<xml_diff>
--- a/SourceDocs/ArticlesIXthroughXIWellFormatted.docx
+++ b/SourceDocs/ArticlesIXthroughXIWellFormatted.docx
@@ -41,7 +41,7 @@
         <w:t xml:space="preserve"> through </w:t>
       </w:r>
       <w:r>
-        <w:t>8</w:t>
+        <w:t>9</w:t>
       </w:r>
       <w:r>
         <w:rPr>
@@ -457,7 +457,87 @@
           <w:rFonts w:ascii="Corbel" w:eastAsia="Times New Roman" w:hAnsi="Corbel" w:cstheme="minorHAnsi"/>
           <w:color w:val="000000"/>
         </w:rPr>
-        <w:t>Residential Units, fences, decks and other structures, excepting their roofs and windows, shall utilize finishes and materials of brick, stucco, cedar, redwood, cypress, stone and combinations thereof or other materials with the prior approval of the Architectural and Environmental Control Committee. Windows shall be constructed of wood (including metal clad and wood laminate) and glass and other window materials may be used with the prior approval of the Architectural and Environmental Control Committee. Exterior doors shall be constructed of wood or colored metal, and glass. Main roofs shall have a pitch of not less than five (5) inches per foot, and shall be covered with wood shingles, wood shakes, slate, tile, concrete tiles, or a composition roof of 40 year duration or similar quality. Other materials may be approved by the Architectural and Environmental Control Committee. All wood exteriors, excepting roofs and shake sidewalls, shall be covered with not less than two (2) coats of high quality paint or stain. Except as otherwise allowed at the discretion of the Architectural and Environmental Control Committee, no building shall be permitted to stand with its exterior in an unfinished condition for longer than eight (8) months after commencement of construction, except shake sidewalls. All home lot improvements must be completed within twelve (12) months after commencement of construction. All exterior basement foundation walls which are exposed in excess of twelve (12) inches above final grade shall be painted with same color as the house or covered with siding compatible with the structure. The Architectural and Environmental Control Committee shall encourage owners to utilize items similar to those found in Villas I.</w:t>
+        <w:t xml:space="preserve">Residential Units, fences, decks and other structures, excepting their roofs and windows, shall utilize finishes and materials of brick, stucco, cedar, redwood, cypress, stone and combinations thereof or other materials with the prior approval of the Architectural and Environmental Control Committee. Windows shall be constructed of wood (including metal clad and wood laminate) and glass and other window materials may be used with the prior approval of the Architectural and Environmental Control Committee. Exterior doors shall be constructed of wood or colored metal, and glass. Main roofs shall have a pitch of not less than five (5) inches per foot, and shall be covered with wood shingles, wood shakes, slate, tile, concrete tiles, or a composition roof of </w:t>
+      </w:r>
+      <w:proofErr w:type="gramStart"/>
+      <w:r>
+        <w:rPr>
+          <w:rFonts w:ascii="Corbel" w:eastAsia="Times New Roman" w:hAnsi="Corbel" w:cstheme="minorHAnsi"/>
+          <w:color w:val="000000"/>
+        </w:rPr>
+        <w:t>40 year</w:t>
+      </w:r>
+      <w:proofErr w:type="gramEnd"/>
+      <w:r>
+        <w:rPr>
+          <w:rFonts w:ascii="Corbel" w:eastAsia="Times New Roman" w:hAnsi="Corbel" w:cstheme="minorHAnsi"/>
+          <w:color w:val="000000"/>
+        </w:rPr>
+        <w:t xml:space="preserve"> duration or similar quality. Other materials may be approved by the Architectural and Environmental Control Committee. All wood exteriors, </w:t>
+      </w:r>
+      <w:proofErr w:type="gramStart"/>
+      <w:r>
+        <w:rPr>
+          <w:rFonts w:ascii="Corbel" w:eastAsia="Times New Roman" w:hAnsi="Corbel" w:cstheme="minorHAnsi"/>
+          <w:color w:val="000000"/>
+        </w:rPr>
+        <w:t>excepting</w:t>
+      </w:r>
+      <w:proofErr w:type="gramEnd"/>
+      <w:r>
+        <w:rPr>
+          <w:rFonts w:ascii="Corbel" w:eastAsia="Times New Roman" w:hAnsi="Corbel" w:cstheme="minorHAnsi"/>
+          <w:color w:val="000000"/>
+        </w:rPr>
+        <w:t xml:space="preserve"> roofs and shake sidewalls, shall be covered with not less than two (2) coats of </w:t>
+      </w:r>
+      <w:proofErr w:type="gramStart"/>
+      <w:r>
+        <w:rPr>
+          <w:rFonts w:ascii="Corbel" w:eastAsia="Times New Roman" w:hAnsi="Corbel" w:cstheme="minorHAnsi"/>
+          <w:color w:val="000000"/>
+        </w:rPr>
+        <w:t>high quality</w:t>
+      </w:r>
+      <w:proofErr w:type="gramEnd"/>
+      <w:r>
+        <w:rPr>
+          <w:rFonts w:ascii="Corbel" w:eastAsia="Times New Roman" w:hAnsi="Corbel" w:cstheme="minorHAnsi"/>
+          <w:color w:val="000000"/>
+        </w:rPr>
+        <w:t xml:space="preserve"> paint or stain. Except as otherwise allowed at the discretion of the Architectural and Environmental Control Committee, no building shall be permitted to stand with its exterior in an unfinished condition for longer than eight (8) months after commencement of construction, except shake sidewalls. All home lot improvements must be completed within twelve (12) months after commencement of construction. All exterior basement foundation walls which are exposed </w:t>
+      </w:r>
+      <w:proofErr w:type="gramStart"/>
+      <w:r>
+        <w:rPr>
+          <w:rFonts w:ascii="Corbel" w:eastAsia="Times New Roman" w:hAnsi="Corbel" w:cstheme="minorHAnsi"/>
+          <w:color w:val="000000"/>
+        </w:rPr>
+        <w:t>in excess of</w:t>
+      </w:r>
+      <w:proofErr w:type="gramEnd"/>
+      <w:r>
+        <w:rPr>
+          <w:rFonts w:ascii="Corbel" w:eastAsia="Times New Roman" w:hAnsi="Corbel" w:cstheme="minorHAnsi"/>
+          <w:color w:val="000000"/>
+        </w:rPr>
+        <w:t xml:space="preserve"> twelve (12) inches above final grade shall be painted with same color as the house or covered with siding compatible with the structure. The Architectural and Environmental Control Committee shall encourage owners to utilize items </w:t>
+      </w:r>
+      <w:proofErr w:type="gramStart"/>
+      <w:r>
+        <w:rPr>
+          <w:rFonts w:ascii="Corbel" w:eastAsia="Times New Roman" w:hAnsi="Corbel" w:cstheme="minorHAnsi"/>
+          <w:color w:val="000000"/>
+        </w:rPr>
+        <w:t>similar to</w:t>
+      </w:r>
+      <w:proofErr w:type="gramEnd"/>
+      <w:r>
+        <w:rPr>
+          <w:rFonts w:ascii="Corbel" w:eastAsia="Times New Roman" w:hAnsi="Corbel" w:cstheme="minorHAnsi"/>
+          <w:color w:val="000000"/>
+        </w:rPr>
+        <w:t xml:space="preserve"> those found in Villas I.</w:t>
       </w:r>
     </w:p>
     <w:p>
@@ -496,7 +576,23 @@
           <w:rFonts w:ascii="Corbel" w:eastAsia="Times New Roman" w:hAnsi="Corbel" w:cstheme="minorHAnsi"/>
           <w:color w:val="000000"/>
         </w:rPr>
-        <w:t>All Residential Units shall minimize removal or disturbance of any trees on the Parcel or Lot.  No trees may be cut-down and/or removed from any Lot, Parcel or tract of land (except dead trees) without the prior written approval of the Committee.</w:t>
+        <w:t xml:space="preserve">All Residential Units shall minimize removal or disturbance of any trees on the Parcel or Lot.  No trees may be </w:t>
+      </w:r>
+      <w:proofErr w:type="gramStart"/>
+      <w:r>
+        <w:rPr>
+          <w:rFonts w:ascii="Corbel" w:eastAsia="Times New Roman" w:hAnsi="Corbel" w:cstheme="minorHAnsi"/>
+          <w:color w:val="000000"/>
+        </w:rPr>
+        <w:t>cut-down</w:t>
+      </w:r>
+      <w:proofErr w:type="gramEnd"/>
+      <w:r>
+        <w:rPr>
+          <w:rFonts w:ascii="Corbel" w:eastAsia="Times New Roman" w:hAnsi="Corbel" w:cstheme="minorHAnsi"/>
+          <w:color w:val="000000"/>
+        </w:rPr>
+        <w:t xml:space="preserve"> and/or removed from any Lot, Parcel or tract of land (except dead trees) without the prior written approval of the Committee.</w:t>
       </w:r>
     </w:p>
     <w:p>
@@ -536,7 +632,23 @@
           <w:color w:val="000000"/>
         </w:rPr>
         <w:lastRenderedPageBreak/>
-        <w:t>If furnished, fences, house numbers, lights and light posts, entry posts, mail boxes and other items which may be provided or installed by the Declarant or the Association shall be used and maintained by the Owner on his Parcel or Lot.</w:t>
+        <w:t xml:space="preserve">If furnished, fences, house numbers, lights and light posts, entry posts, </w:t>
+      </w:r>
+      <w:proofErr w:type="gramStart"/>
+      <w:r>
+        <w:rPr>
+          <w:rFonts w:ascii="Corbel" w:eastAsia="Times New Roman" w:hAnsi="Corbel" w:cstheme="minorHAnsi"/>
+          <w:color w:val="000000"/>
+        </w:rPr>
+        <w:t>mail boxes</w:t>
+      </w:r>
+      <w:proofErr w:type="gramEnd"/>
+      <w:r>
+        <w:rPr>
+          <w:rFonts w:ascii="Corbel" w:eastAsia="Times New Roman" w:hAnsi="Corbel" w:cstheme="minorHAnsi"/>
+          <w:color w:val="000000"/>
+        </w:rPr>
+        <w:t xml:space="preserve"> and other items which may be provided or installed by the Declarant or the Association shall be used and maintained by the Owner on his Parcel or Lot.</w:t>
       </w:r>
     </w:p>
     <w:p>
@@ -615,7 +727,23 @@
           <w:color w:val="000000"/>
         </w:rPr>
         <w:tab/>
-        <w:t xml:space="preserve">No barn, stable, storage shed or similar outbuilding shall be constructed. </w:t>
+        <w:t xml:space="preserve">No barn, stable, storage </w:t>
+      </w:r>
+      <w:proofErr w:type="gramStart"/>
+      <w:r>
+        <w:rPr>
+          <w:rFonts w:ascii="Corbel" w:eastAsia="Times New Roman" w:hAnsi="Corbel" w:cstheme="minorHAnsi"/>
+          <w:color w:val="000000"/>
+        </w:rPr>
+        <w:t>shed</w:t>
+      </w:r>
+      <w:proofErr w:type="gramEnd"/>
+      <w:r>
+        <w:rPr>
+          <w:rFonts w:ascii="Corbel" w:eastAsia="Times New Roman" w:hAnsi="Corbel" w:cstheme="minorHAnsi"/>
+          <w:color w:val="000000"/>
+        </w:rPr>
+        <w:t xml:space="preserve"> or similar outbuilding shall be constructed. </w:t>
       </w:r>
     </w:p>
     <w:p>
@@ -1123,7 +1251,39 @@
           <w:rFonts w:ascii="Corbel" w:eastAsia="Times New Roman" w:hAnsi="Corbel" w:cstheme="minorHAnsi"/>
           <w:color w:val="000000"/>
         </w:rPr>
-        <w:t>No roof, downspout, basement or garage drain or surface drainage shall be placed in or connected to any sanitary sewer line; nor, shall any other connection of any kind be made to a sewer line without the prior written consent of the Committee.</w:t>
+        <w:t xml:space="preserve">No roof, downspout, basement or garage </w:t>
+      </w:r>
+      <w:proofErr w:type="gramStart"/>
+      <w:r>
+        <w:rPr>
+          <w:rFonts w:ascii="Corbel" w:eastAsia="Times New Roman" w:hAnsi="Corbel" w:cstheme="minorHAnsi"/>
+          <w:color w:val="000000"/>
+        </w:rPr>
+        <w:t>drain</w:t>
+      </w:r>
+      <w:proofErr w:type="gramEnd"/>
+      <w:r>
+        <w:rPr>
+          <w:rFonts w:ascii="Corbel" w:eastAsia="Times New Roman" w:hAnsi="Corbel" w:cstheme="minorHAnsi"/>
+          <w:color w:val="000000"/>
+        </w:rPr>
+        <w:t xml:space="preserve"> or surface drainage shall be placed in or connected to any sanitary sewer line; </w:t>
+      </w:r>
+      <w:proofErr w:type="gramStart"/>
+      <w:r>
+        <w:rPr>
+          <w:rFonts w:ascii="Corbel" w:eastAsia="Times New Roman" w:hAnsi="Corbel" w:cstheme="minorHAnsi"/>
+          <w:color w:val="000000"/>
+        </w:rPr>
+        <w:t>nor,</w:t>
+      </w:r>
+      <w:proofErr w:type="gramEnd"/>
+      <w:r>
+        <w:rPr>
+          <w:rFonts w:ascii="Corbel" w:eastAsia="Times New Roman" w:hAnsi="Corbel" w:cstheme="minorHAnsi"/>
+          <w:color w:val="000000"/>
+        </w:rPr>
+        <w:t xml:space="preserve"> shall any other connection of any kind be made to a sewer line without the prior written consent of the Committee.</w:t>
       </w:r>
     </w:p>
     <w:p>
@@ -1162,7 +1322,23 @@
           <w:rFonts w:ascii="Corbel" w:eastAsia="Times New Roman" w:hAnsi="Corbel" w:cstheme="minorHAnsi"/>
           <w:color w:val="000000"/>
         </w:rPr>
-        <w:t>Ranch homes shall be true ranches (to-wit, homes which are predominately, including garages, on one floor) and shall not be raised ranches with basement garages and shall not be split ranches with basement garages.  "Raised Ranches" are defined as a one story dwelling with a basement and garage(s) beneath.  "Split ranches", as described in Article I, Section 21, are defined as a home on a relatively level lot where the entry is approximately one-half (1/2) level up from a basement garage and finished space on a slab, and approximately one-half (1/2) level down from finished space on a second floor.</w:t>
+        <w:t xml:space="preserve">Ranch homes shall be true ranches (to-wit, homes which are predominately, including garages, on one floor) and shall not be raised ranches with basement garages and shall not be split ranches with basement garages.  "Raised Ranches" are defined as a </w:t>
+      </w:r>
+      <w:proofErr w:type="gramStart"/>
+      <w:r>
+        <w:rPr>
+          <w:rFonts w:ascii="Corbel" w:eastAsia="Times New Roman" w:hAnsi="Corbel" w:cstheme="minorHAnsi"/>
+          <w:color w:val="000000"/>
+        </w:rPr>
+        <w:t>one story</w:t>
+      </w:r>
+      <w:proofErr w:type="gramEnd"/>
+      <w:r>
+        <w:rPr>
+          <w:rFonts w:ascii="Corbel" w:eastAsia="Times New Roman" w:hAnsi="Corbel" w:cstheme="minorHAnsi"/>
+          <w:color w:val="000000"/>
+        </w:rPr>
+        <w:t xml:space="preserve"> dwelling with a basement and garage(s) beneath.  "Split ranches", as described in Article I, Section 21, are defined as a home on a relatively level lot where the entry is approximately one-half (1/2) level up from a basement garage and finished space on a slab, and approximately one-half (1/2) level down from finished space on a second floor.</w:t>
       </w:r>
     </w:p>
     <w:p>
@@ -1258,7 +1434,39 @@
           <w:rFonts w:ascii="Corbel" w:eastAsia="Times New Roman" w:hAnsi="Corbel" w:cstheme="minorHAnsi"/>
           <w:color w:val="000000"/>
         </w:rPr>
-        <w:t xml:space="preserve">The three (3) member Architectural and Environmental Control Committee ("AECC") shall meet three (3) times per month on regularly planned occasions.  Plans shall normally be reviewed at a regularly scheduled meeting; provided, however, that review of plans and meetings may be rescheduled in the event that the Committee believes the same is appropriate for purposes of expediting applications.  All construction information and required applications shall be completed and submitted by prospective owners or builders prior to plan review and approval.  Construction shall not commence until </w:t>
+        <w:t xml:space="preserve">The three (3) </w:t>
+      </w:r>
+      <w:proofErr w:type="gramStart"/>
+      <w:r>
+        <w:rPr>
+          <w:rFonts w:ascii="Corbel" w:eastAsia="Times New Roman" w:hAnsi="Corbel" w:cstheme="minorHAnsi"/>
+          <w:color w:val="000000"/>
+        </w:rPr>
+        <w:t>member</w:t>
+      </w:r>
+      <w:proofErr w:type="gramEnd"/>
+      <w:r>
+        <w:rPr>
+          <w:rFonts w:ascii="Corbel" w:eastAsia="Times New Roman" w:hAnsi="Corbel" w:cstheme="minorHAnsi"/>
+          <w:color w:val="000000"/>
+        </w:rPr>
+        <w:t xml:space="preserve"> Architectural and Environmental Control Committee ("AECC") shall meet three (3) times per month on regularly planned occasions.  Plans shall normally be reviewed at a regularly scheduled meeting; provided, however, that review of plans and meetings may be rescheduled </w:t>
+      </w:r>
+      <w:proofErr w:type="gramStart"/>
+      <w:r>
+        <w:rPr>
+          <w:rFonts w:ascii="Corbel" w:eastAsia="Times New Roman" w:hAnsi="Corbel" w:cstheme="minorHAnsi"/>
+          <w:color w:val="000000"/>
+        </w:rPr>
+        <w:t>in the event that</w:t>
+      </w:r>
+      <w:proofErr w:type="gramEnd"/>
+      <w:r>
+        <w:rPr>
+          <w:rFonts w:ascii="Corbel" w:eastAsia="Times New Roman" w:hAnsi="Corbel" w:cstheme="minorHAnsi"/>
+          <w:color w:val="000000"/>
+        </w:rPr>
+        <w:t xml:space="preserve"> the Committee believes the same is appropriate for purposes of expediting applications.  All construction information and required applications shall be completed and submitted by prospective owners or builders prior to plan review and approval.  Construction shall not commence until </w:t>
       </w:r>
       <w:r>
         <w:rPr>
@@ -1584,7 +1792,23 @@
           <w:rFonts w:ascii="Corbel" w:eastAsia="Times New Roman" w:hAnsi="Corbel" w:cstheme="minorHAnsi"/>
           <w:color w:val="000000"/>
         </w:rPr>
-        <w:t>Neither the Committee nor any Member thereof shall be liable for damage to any person submitting requests for approval or to any Owner within the Properties by reason of any action, failure to act, approval, disapproval, or failure to approve or disapprove with regard to such requests.</w:t>
+        <w:t xml:space="preserve">Neither the Committee nor any Member thereof shall be liable for damage to any person submitting requests for approval or to any Owner within the Properties by reason of any action, failure to act, approval, disapproval, or failure to approve or disapprove </w:t>
+      </w:r>
+      <w:proofErr w:type="gramStart"/>
+      <w:r>
+        <w:rPr>
+          <w:rFonts w:ascii="Corbel" w:eastAsia="Times New Roman" w:hAnsi="Corbel" w:cstheme="minorHAnsi"/>
+          <w:color w:val="000000"/>
+        </w:rPr>
+        <w:t>with regard to</w:t>
+      </w:r>
+      <w:proofErr w:type="gramEnd"/>
+      <w:r>
+        <w:rPr>
+          <w:rFonts w:ascii="Corbel" w:eastAsia="Times New Roman" w:hAnsi="Corbel" w:cstheme="minorHAnsi"/>
+          <w:color w:val="000000"/>
+        </w:rPr>
+        <w:t xml:space="preserve"> such requests.</w:t>
       </w:r>
     </w:p>
     <w:p>
@@ -2272,7 +2496,23 @@
           <w:rFonts w:ascii="Corbel" w:eastAsia="Times New Roman" w:hAnsi="Corbel" w:cstheme="minorHAnsi"/>
           <w:color w:val="000000"/>
         </w:rPr>
-        <w:t>The Architectural and Environmental Control Committee shall have authority to initiate proceedings before the Board, for Board action pursuant to this provisions of Sections 1 and 2 hereof.</w:t>
+        <w:t xml:space="preserve">The Architectural and Environmental Control Committee shall have authority to initiate proceedings before the Board, for Board action pursuant to </w:t>
+      </w:r>
+      <w:proofErr w:type="gramStart"/>
+      <w:r>
+        <w:rPr>
+          <w:rFonts w:ascii="Corbel" w:eastAsia="Times New Roman" w:hAnsi="Corbel" w:cstheme="minorHAnsi"/>
+          <w:color w:val="000000"/>
+        </w:rPr>
+        <w:t>this provisions of Sections 1</w:t>
+      </w:r>
+      <w:proofErr w:type="gramEnd"/>
+      <w:r>
+        <w:rPr>
+          <w:rFonts w:ascii="Corbel" w:eastAsia="Times New Roman" w:hAnsi="Corbel" w:cstheme="minorHAnsi"/>
+          <w:color w:val="000000"/>
+        </w:rPr>
+        <w:t xml:space="preserve"> and 2 hereof.</w:t>
       </w:r>
     </w:p>
     <w:p>
@@ -2612,7 +2852,23 @@
           <w:rFonts w:ascii="Corbel" w:eastAsia="Times New Roman" w:hAnsi="Corbel" w:cstheme="minorHAnsi"/>
           <w:color w:val="000000"/>
         </w:rPr>
-        <w:t>Construction, reconstruction or alterations shall be promptly commenced and diligently prosecuted to completion; and, Owners of each Parcel or Lot shall have a continuous obligation to comply with the Design Requirements of Article IX hereof.</w:t>
+        <w:t xml:space="preserve">Construction, reconstruction or alterations shall be promptly commenced and diligently prosecuted to completion; </w:t>
+      </w:r>
+      <w:proofErr w:type="gramStart"/>
+      <w:r>
+        <w:rPr>
+          <w:rFonts w:ascii="Corbel" w:eastAsia="Times New Roman" w:hAnsi="Corbel" w:cstheme="minorHAnsi"/>
+          <w:color w:val="000000"/>
+        </w:rPr>
+        <w:t>and,</w:t>
+      </w:r>
+      <w:proofErr w:type="gramEnd"/>
+      <w:r>
+        <w:rPr>
+          <w:rFonts w:ascii="Corbel" w:eastAsia="Times New Roman" w:hAnsi="Corbel" w:cstheme="minorHAnsi"/>
+          <w:color w:val="000000"/>
+        </w:rPr>
+        <w:t xml:space="preserve"> Owners of each Parcel or Lot shall have a continuous obligation to comply with the Design Requirements of Article IX hereof.</w:t>
       </w:r>
     </w:p>
     <w:p>
@@ -2853,7 +3109,23 @@
           <w:rFonts w:ascii="Corbel" w:eastAsia="Times New Roman" w:hAnsi="Corbel" w:cstheme="minorHAnsi"/>
           <w:color w:val="000000"/>
         </w:rPr>
-        <w:t>Resident and guest parking shall not be permitted so as to interfere with the use of any easement or the Common Area.  It will be the responsibility of the Owners, their successors or assigns, to provide adequate parking facilities on their Parcels or Lots.  All driveways and parking areas on the Parcels or Lots shall be hard-surfaced and dust free.  No vehicle shall be parked in a location other than such driveway, parking area or garage for more than eight hours during any twenty-four (24) hour day, except during construction.</w:t>
+        <w:t xml:space="preserve">Resident and guest parking shall not be permitted </w:t>
+      </w:r>
+      <w:proofErr w:type="gramStart"/>
+      <w:r>
+        <w:rPr>
+          <w:rFonts w:ascii="Corbel" w:eastAsia="Times New Roman" w:hAnsi="Corbel" w:cstheme="minorHAnsi"/>
+          <w:color w:val="000000"/>
+        </w:rPr>
+        <w:t>so as to</w:t>
+      </w:r>
+      <w:proofErr w:type="gramEnd"/>
+      <w:r>
+        <w:rPr>
+          <w:rFonts w:ascii="Corbel" w:eastAsia="Times New Roman" w:hAnsi="Corbel" w:cstheme="minorHAnsi"/>
+          <w:color w:val="000000"/>
+        </w:rPr>
+        <w:t xml:space="preserve"> interfere with the use of any easement or the Common Area.  It will be the responsibility of the Owners, their successors or assigns, to provide adequate parking facilities on their Parcels or Lots.  All driveways and parking areas on the Parcels or Lots shall be hard-surfaced and dust free.  No vehicle shall be parked in a location other than such driveway, parking area or garage for more than eight hours during any twenty-four (24) hour day, except during construction.</w:t>
       </w:r>
     </w:p>
     <w:p>
@@ -2931,7 +3203,23 @@
           <w:rFonts w:ascii="Corbel" w:eastAsia="Times New Roman" w:hAnsi="Corbel" w:cstheme="minorHAnsi"/>
           <w:color w:val="000000"/>
         </w:rPr>
-        <w:t>Each Owner shall fully repaint or restain the exterior of his Residential Unit at least every six (6) years commencing from the date of issuance of the certificate of occupancy, unless an extension of time is granted in writing by the Architectural and Environmental Control Committee, and each Owner in complying therewith shall also be required to and use paint or stain of the original color combination unless otherwise approved in writing by the Committee.</w:t>
+        <w:t xml:space="preserve">Each Owner shall fully repaint or </w:t>
+      </w:r>
+      <w:proofErr w:type="spellStart"/>
+      <w:r>
+        <w:rPr>
+          <w:rFonts w:ascii="Corbel" w:eastAsia="Times New Roman" w:hAnsi="Corbel" w:cstheme="minorHAnsi"/>
+          <w:color w:val="000000"/>
+        </w:rPr>
+        <w:t>restain</w:t>
+      </w:r>
+      <w:proofErr w:type="spellEnd"/>
+      <w:r>
+        <w:rPr>
+          <w:rFonts w:ascii="Corbel" w:eastAsia="Times New Roman" w:hAnsi="Corbel" w:cstheme="minorHAnsi"/>
+          <w:color w:val="000000"/>
+        </w:rPr>
+        <w:t xml:space="preserve"> the exterior of his Residential Unit at least every six (6) years commencing from the date of issuance of the certificate of occupancy, unless an extension of time is granted in writing by the Architectural and Environmental Control Committee, and each Owner in complying therewith shall also be required to and use paint or stain of the original color combination unless otherwise approved in writing by the Committee.</w:t>
       </w:r>
     </w:p>
     <w:p>
@@ -3009,7 +3297,23 @@
           <w:rFonts w:ascii="Corbel" w:eastAsia="Times New Roman" w:hAnsi="Corbel" w:cstheme="minorHAnsi"/>
           <w:color w:val="000000"/>
         </w:rPr>
-        <w:t>No separately standing tank for the storage of fuel may be erected or maintained on any of the Parcels or Lots.</w:t>
+        <w:t xml:space="preserve">No </w:t>
+      </w:r>
+      <w:proofErr w:type="gramStart"/>
+      <w:r>
+        <w:rPr>
+          <w:rFonts w:ascii="Corbel" w:eastAsia="Times New Roman" w:hAnsi="Corbel" w:cstheme="minorHAnsi"/>
+          <w:color w:val="000000"/>
+        </w:rPr>
+        <w:t>separately</w:t>
+      </w:r>
+      <w:proofErr w:type="gramEnd"/>
+      <w:r>
+        <w:rPr>
+          <w:rFonts w:ascii="Corbel" w:eastAsia="Times New Roman" w:hAnsi="Corbel" w:cstheme="minorHAnsi"/>
+          <w:color w:val="000000"/>
+        </w:rPr>
+        <w:t xml:space="preserve"> standing tank for the storage of fuel may be erected or maintained on any of the Parcels or Lots.</w:t>
       </w:r>
     </w:p>
     <w:p>
@@ -3049,7 +3353,23 @@
           <w:color w:val="000000"/>
         </w:rPr>
         <w:lastRenderedPageBreak/>
-        <w:t>No sign, including but no limited to the placement of "For Sale" signs, shall be hung or displayed in any window on any Parcel or Lot, and no apparatus or unsightly projection shall be affixed to, or placed upon, an exterior wall, window or roof of any Residential Unit without the prior written consent of the Architectural and Environmental Control Committee.</w:t>
+        <w:t xml:space="preserve">No sign, including but </w:t>
+      </w:r>
+      <w:proofErr w:type="spellStart"/>
+      <w:r>
+        <w:rPr>
+          <w:rFonts w:ascii="Corbel" w:eastAsia="Times New Roman" w:hAnsi="Corbel" w:cstheme="minorHAnsi"/>
+          <w:color w:val="000000"/>
+        </w:rPr>
+        <w:t>no</w:t>
+      </w:r>
+      <w:proofErr w:type="spellEnd"/>
+      <w:r>
+        <w:rPr>
+          <w:rFonts w:ascii="Corbel" w:eastAsia="Times New Roman" w:hAnsi="Corbel" w:cstheme="minorHAnsi"/>
+          <w:color w:val="000000"/>
+        </w:rPr>
+        <w:t xml:space="preserve"> limited to the placement of "For Sale" signs, shall be hung or displayed in any window on any Parcel or Lot, and no apparatus or unsightly projection shall be affixed to, or placed upon, an exterior wall, window or roof of any Residential Unit without the prior written consent of the Architectural and Environmental Control Committee.</w:t>
       </w:r>
     </w:p>
     <w:p>
@@ -3088,7 +3408,39 @@
           <w:rFonts w:ascii="Corbel" w:eastAsia="Times New Roman" w:hAnsi="Corbel" w:cstheme="minorHAnsi"/>
           <w:color w:val="000000"/>
         </w:rPr>
-        <w:t>No noxious or offensive trade or activity shall be carried on, upon or within any Residential Unit or Parcel or Lot nor shall anything be done therein or thereon which may be or become an annoyance or nuisance to other Owners.  Without limiting the generality of the foregoing, no loud speaker, horn, whistle, siren, bell, or other similar sound device, except as may be used exclusively for security purposes, shall be located, installed or maintained upon the Properties.</w:t>
+        <w:t xml:space="preserve">No noxious or offensive trade or activity shall be carried </w:t>
+      </w:r>
+      <w:proofErr w:type="gramStart"/>
+      <w:r>
+        <w:rPr>
+          <w:rFonts w:ascii="Corbel" w:eastAsia="Times New Roman" w:hAnsi="Corbel" w:cstheme="minorHAnsi"/>
+          <w:color w:val="000000"/>
+        </w:rPr>
+        <w:t>on,</w:t>
+      </w:r>
+      <w:proofErr w:type="gramEnd"/>
+      <w:r>
+        <w:rPr>
+          <w:rFonts w:ascii="Corbel" w:eastAsia="Times New Roman" w:hAnsi="Corbel" w:cstheme="minorHAnsi"/>
+          <w:color w:val="000000"/>
+        </w:rPr>
+        <w:t xml:space="preserve"> upon or within any Residential Unit or Parcel or Lot nor shall anything be done therein or thereon which may be or become an annoyance or nuisance to other Owners.  Without limiting the generality of the foregoing, no </w:t>
+      </w:r>
+      <w:proofErr w:type="gramStart"/>
+      <w:r>
+        <w:rPr>
+          <w:rFonts w:ascii="Corbel" w:eastAsia="Times New Roman" w:hAnsi="Corbel" w:cstheme="minorHAnsi"/>
+          <w:color w:val="000000"/>
+        </w:rPr>
+        <w:t>loud speaker</w:t>
+      </w:r>
+      <w:proofErr w:type="gramEnd"/>
+      <w:r>
+        <w:rPr>
+          <w:rFonts w:ascii="Corbel" w:eastAsia="Times New Roman" w:hAnsi="Corbel" w:cstheme="minorHAnsi"/>
+          <w:color w:val="000000"/>
+        </w:rPr>
+        <w:t>, horn, whistle, siren, bell, or other similar sound device, except as may be used exclusively for security purposes, shall be located, installed or maintained upon the Properties.</w:t>
       </w:r>
     </w:p>
     <w:p>
@@ -3205,7 +3557,23 @@
           <w:rFonts w:ascii="Corbel" w:eastAsia="Times New Roman" w:hAnsi="Corbel" w:cstheme="minorHAnsi"/>
           <w:color w:val="000000"/>
         </w:rPr>
-        <w:t>No lot splits, resubdivision or division of any Parcel or Lot shall be permitted; and, except for its use by Declarant, only one family shall be permitted to maintain its residence or domicile on each Parcel or Lot.</w:t>
+        <w:t xml:space="preserve">No lot splits, </w:t>
+      </w:r>
+      <w:proofErr w:type="spellStart"/>
+      <w:r>
+        <w:rPr>
+          <w:rFonts w:ascii="Corbel" w:eastAsia="Times New Roman" w:hAnsi="Corbel" w:cstheme="minorHAnsi"/>
+          <w:color w:val="000000"/>
+        </w:rPr>
+        <w:t>resubdivision</w:t>
+      </w:r>
+      <w:proofErr w:type="spellEnd"/>
+      <w:r>
+        <w:rPr>
+          <w:rFonts w:ascii="Corbel" w:eastAsia="Times New Roman" w:hAnsi="Corbel" w:cstheme="minorHAnsi"/>
+          <w:color w:val="000000"/>
+        </w:rPr>
+        <w:t xml:space="preserve"> or division of any Parcel or Lot shall be permitted; and, except for its use by Declarant, only one family shall be permitted to maintain its residence or domicile on each Parcel or Lot.</w:t>
       </w:r>
     </w:p>
     <w:p>
@@ -3439,7 +3807,23 @@
           <w:rFonts w:ascii="Corbel" w:eastAsia="Times New Roman" w:hAnsi="Corbel" w:cstheme="minorHAnsi"/>
           <w:color w:val="000000"/>
         </w:rPr>
-        <w:t>Garage doors shall remain closed at all times except when necessary for entry or exit.</w:t>
+        <w:t xml:space="preserve">Garage doors shall </w:t>
+      </w:r>
+      <w:proofErr w:type="gramStart"/>
+      <w:r>
+        <w:rPr>
+          <w:rFonts w:ascii="Corbel" w:eastAsia="Times New Roman" w:hAnsi="Corbel" w:cstheme="minorHAnsi"/>
+          <w:color w:val="000000"/>
+        </w:rPr>
+        <w:t>remain closed at all times</w:t>
+      </w:r>
+      <w:proofErr w:type="gramEnd"/>
+      <w:r>
+        <w:rPr>
+          <w:rFonts w:ascii="Corbel" w:eastAsia="Times New Roman" w:hAnsi="Corbel" w:cstheme="minorHAnsi"/>
+          <w:color w:val="000000"/>
+        </w:rPr>
+        <w:t xml:space="preserve"> except when necessary for entry or exit.</w:t>
       </w:r>
     </w:p>
     <w:p>
@@ -3556,7 +3940,23 @@
           <w:rFonts w:ascii="Corbel" w:eastAsia="Times New Roman" w:hAnsi="Corbel" w:cstheme="minorHAnsi"/>
           <w:color w:val="000000"/>
         </w:rPr>
-        <w:t>The Owner of each Parcel or Lot shall at all times keep the lawn, including areas between the Residential Unit and any adjacent street, fully sodded, or planted with zoysia strips or plugs and keep such lawn uniformly mowed and clipped with a length of grass not to exceed four (4) inches.</w:t>
+        <w:t xml:space="preserve">The Owner of each Parcel or Lot shall </w:t>
+      </w:r>
+      <w:proofErr w:type="gramStart"/>
+      <w:r>
+        <w:rPr>
+          <w:rFonts w:ascii="Corbel" w:eastAsia="Times New Roman" w:hAnsi="Corbel" w:cstheme="minorHAnsi"/>
+          <w:color w:val="000000"/>
+        </w:rPr>
+        <w:t>at all times</w:t>
+      </w:r>
+      <w:proofErr w:type="gramEnd"/>
+      <w:r>
+        <w:rPr>
+          <w:rFonts w:ascii="Corbel" w:eastAsia="Times New Roman" w:hAnsi="Corbel" w:cstheme="minorHAnsi"/>
+          <w:color w:val="000000"/>
+        </w:rPr>
+        <w:t xml:space="preserve"> keep the lawn, including areas between the Residential Unit and any adjacent street, fully sodded, or planted with zoysia strips or plugs and keep such lawn uniformly mowed and clipped with a length of grass not to exceed four (4) inches.</w:t>
       </w:r>
     </w:p>
     <w:p>
@@ -3720,7 +4120,110 @@
           <w:rFonts w:ascii="Corbel" w:eastAsia="Times New Roman" w:hAnsi="Corbel" w:cstheme="minorHAnsi"/>
           <w:color w:val="000000"/>
         </w:rPr>
-        <w:t>Walking trails or paths are to be utilized for walking, jogging and/or running. Except as may be required for maintenance or construction, no Person, Owner or guest shall in any manner use any walking trail or path for any purpose except walking, jogging and/or running. Nor shall any Person, Owner or guest drive, operate or ride upon or in any motorized or non motorized vehicle (including, but not limited to, any automobile, truck, ATV, gocart, cart, moped, bicycle, velocipede, scooter, skateboard, motorbike or motorcycle) on any walking trail or path; provided, however, that nothing herein shall in any way preclude use of or access to the walking trails and paths by disabled or handicapped persons utilizing wheelchairs, walkers, etc. nor prohibit persons from pushing baby buggies or strollers.</w:t>
+        <w:t xml:space="preserve">Walking trails or paths are to be utilized for walking, jogging and/or running. Except as may be required for maintenance or construction, no Person, Owner or guest shall in any manner use any walking trail or path for any purpose except walking, jogging and/or running. Nor shall any Person, Owner or guest drive, operate or ride upon or in any motorized or </w:t>
+      </w:r>
+      <w:proofErr w:type="spellStart"/>
+      <w:r>
+        <w:rPr>
+          <w:rFonts w:ascii="Corbel" w:eastAsia="Times New Roman" w:hAnsi="Corbel" w:cstheme="minorHAnsi"/>
+          <w:color w:val="000000"/>
+        </w:rPr>
+        <w:t>non motorized</w:t>
+      </w:r>
+      <w:proofErr w:type="spellEnd"/>
+      <w:r>
+        <w:rPr>
+          <w:rFonts w:ascii="Corbel" w:eastAsia="Times New Roman" w:hAnsi="Corbel" w:cstheme="minorHAnsi"/>
+          <w:color w:val="000000"/>
+        </w:rPr>
+        <w:t xml:space="preserve"> vehicle (including, but not limited to, any automobile, truck, ATV, </w:t>
+      </w:r>
+      <w:proofErr w:type="spellStart"/>
+      <w:r>
+        <w:rPr>
+          <w:rFonts w:ascii="Corbel" w:eastAsia="Times New Roman" w:hAnsi="Corbel" w:cstheme="minorHAnsi"/>
+          <w:color w:val="000000"/>
+        </w:rPr>
+        <w:t>gocart</w:t>
+      </w:r>
+      <w:proofErr w:type="spellEnd"/>
+      <w:r>
+        <w:rPr>
+          <w:rFonts w:ascii="Corbel" w:eastAsia="Times New Roman" w:hAnsi="Corbel" w:cstheme="minorHAnsi"/>
+          <w:color w:val="000000"/>
+        </w:rPr>
+        <w:t>, cart, moped, bicycle, velocipede, scooter, skateboard, motorbike or motorcycle) on any walking trail or path; provided, however, that nothing herein shall in any way preclude use of or access to the walking trails and paths by disabled or handicapped persons utilizing wheelchairs, walkers, etc. nor prohibit persons from pushing baby buggies or strollers.</w:t>
+      </w:r>
+    </w:p>
+    <w:p>
+      <w:pPr>
+        <w:pStyle w:val="ListParagraph"/>
+        <w:numPr>
+          <w:ilvl w:val="0"/>
+          <w:numId w:val="3"/>
+        </w:numPr>
+        <w:tabs>
+          <w:tab w:val="left" w:pos="916"/>
+          <w:tab w:val="left" w:pos="1832"/>
+          <w:tab w:val="left" w:pos="2748"/>
+          <w:tab w:val="left" w:pos="3664"/>
+          <w:tab w:val="left" w:pos="4580"/>
+          <w:tab w:val="left" w:pos="5496"/>
+          <w:tab w:val="left" w:pos="6412"/>
+          <w:tab w:val="left" w:pos="7328"/>
+          <w:tab w:val="left" w:pos="8244"/>
+          <w:tab w:val="left" w:pos="9160"/>
+          <w:tab w:val="left" w:pos="10076"/>
+          <w:tab w:val="left" w:pos="10992"/>
+          <w:tab w:val="left" w:pos="11908"/>
+          <w:tab w:val="left" w:pos="12824"/>
+          <w:tab w:val="left" w:pos="13740"/>
+          <w:tab w:val="left" w:pos="14656"/>
+        </w:tabs>
+        <w:spacing w:after="0" w:line="240" w:lineRule="auto"/>
+        <w:rPr>
+          <w:rFonts w:ascii="Corbel" w:eastAsia="Times New Roman" w:hAnsi="Corbel" w:cs="Courier New"/>
+          <w:color w:val="000000"/>
+        </w:rPr>
+      </w:pPr>
+      <w:r>
+        <w:rPr>
+          <w:rFonts w:ascii="Corbel" w:eastAsia="Times New Roman" w:hAnsi="Corbel" w:cs="Courier New"/>
+          <w:color w:val="000000"/>
+        </w:rPr>
+        <w:tab/>
+      </w:r>
+      <w:proofErr w:type="gramStart"/>
+      <w:r>
+        <w:rPr>
+          <w:rFonts w:ascii="Corbel" w:eastAsia="Times New Roman" w:hAnsi="Corbel" w:cs="Courier New"/>
+          <w:color w:val="000000"/>
+        </w:rPr>
+        <w:t>All of</w:t>
+      </w:r>
+      <w:proofErr w:type="gramEnd"/>
+      <w:r>
+        <w:rPr>
+          <w:rFonts w:ascii="Corbel" w:eastAsia="Times New Roman" w:hAnsi="Corbel" w:cs="Courier New"/>
+          <w:color w:val="000000"/>
+        </w:rPr>
+        <w:t xml:space="preserve"> the provisions of Sections (a) to (</w:t>
+      </w:r>
+      <w:proofErr w:type="spellStart"/>
+      <w:r>
+        <w:rPr>
+          <w:rFonts w:ascii="Corbel" w:eastAsia="Times New Roman" w:hAnsi="Corbel" w:cs="Courier New"/>
+          <w:color w:val="000000"/>
+        </w:rPr>
+        <w:t>ee</w:t>
+      </w:r>
+      <w:proofErr w:type="spellEnd"/>
+      <w:r>
+        <w:rPr>
+          <w:rFonts w:ascii="Corbel" w:eastAsia="Times New Roman" w:hAnsi="Corbel" w:cs="Courier New"/>
+          <w:color w:val="000000"/>
+        </w:rPr>
+        <w:t>) of this Article XI applicable to any Lot or Parcel shall also be applicable to the Restricted Open Space; provided, however, that notwithstanding anything to the contrary otherwise contained in this Article XI, no Residential Unit, home, accessory, building, or other structure shall be constructed or maintained on the Restricted Open Space.</w:t>
       </w:r>
     </w:p>
     <w:sectPr>

</xml_diff>